<commit_message>
first draft for proposal complete
</commit_message>
<xml_diff>
--- a/docs/ProjectProposal.docx
+++ b/docs/ProjectProposal.docx
@@ -4,14 +4,19 @@
   <w:body>
     <w:p>
       <w:pPr>
-        <w:rPr>
-          <w:b/>
-          <w:lang w:val="en-CA"/>
-        </w:rPr>
-      </w:pPr>
-      <w:r>
-        <w:rPr>
-          <w:b/>
+        <w:pStyle w:val="Title"/>
+        <w:rPr>
+          <w:lang w:val="en-CA"/>
+        </w:rPr>
+      </w:pPr>
+      <w:r>
+        <w:rPr>
+          <w:lang w:val="en-CA"/>
+        </w:rPr>
+        <w:t xml:space="preserve">HCI – Final </w:t>
+      </w:r>
+      <w:r>
+        <w:rPr>
           <w:lang w:val="en-CA"/>
         </w:rPr>
         <w:t>Project Proposal</w:t>
@@ -19,16 +24,66 @@
     </w:p>
     <w:p>
       <w:pPr>
-        <w:rPr>
-          <w:b/>
-          <w:lang w:val="en-CA"/>
-        </w:rPr>
-      </w:pPr>
-    </w:p>
-    <w:p>
-      <w:pPr>
-        <w:rPr>
-          <w:i/>
+        <w:jc w:val="right"/>
+        <w:rPr>
+          <w:lang w:val="en-CA"/>
+        </w:rPr>
+      </w:pPr>
+      <w:r>
+        <w:rPr>
+          <w:lang w:val="en-CA"/>
+        </w:rPr>
+        <w:t>Vincent Cote</w:t>
+      </w:r>
+    </w:p>
+    <w:p>
+      <w:pPr>
+        <w:jc w:val="right"/>
+        <w:rPr>
+          <w:lang w:val="en-CA"/>
+        </w:rPr>
+      </w:pPr>
+      <w:r>
+        <w:rPr>
+          <w:lang w:val="en-CA"/>
+        </w:rPr>
+        <w:t xml:space="preserve">Graham </w:t>
+      </w:r>
+      <w:proofErr w:type="spellStart"/>
+      <w:r>
+        <w:rPr>
+          <w:lang w:val="en-CA"/>
+        </w:rPr>
+        <w:t>Panchuk</w:t>
+      </w:r>
+      <w:proofErr w:type="spellEnd"/>
+    </w:p>
+    <w:p>
+      <w:pPr>
+        <w:jc w:val="right"/>
+        <w:rPr>
+          <w:lang w:val="en-CA"/>
+        </w:rPr>
+      </w:pPr>
+    </w:p>
+    <w:p>
+      <w:pPr>
+        <w:pStyle w:val="Heading1"/>
+        <w:spacing w:after="120"/>
+        <w:rPr>
+          <w:lang w:val="en-CA"/>
+        </w:rPr>
+      </w:pPr>
+      <w:r>
+        <w:rPr>
+          <w:lang w:val="en-CA"/>
+        </w:rPr>
+        <w:t>Introduction</w:t>
+      </w:r>
+    </w:p>
+    <w:p>
+      <w:pPr>
+        <w:rPr>
           <w:lang w:val="en-CA"/>
         </w:rPr>
       </w:pPr>
@@ -107,8 +162,706 @@
         </w:rPr>
         <w:t xml:space="preserve">. </w:t>
       </w:r>
+      <w:r>
+        <w:rPr>
+          <w:lang w:val="en-CA"/>
+        </w:rPr>
+        <w:t xml:space="preserve">For those unfamiliar, table top </w:t>
+      </w:r>
+      <w:r>
+        <w:rPr>
+          <w:lang w:val="en-CA"/>
+        </w:rPr>
+        <w:t xml:space="preserve">role playing games </w:t>
+      </w:r>
+      <w:r>
+        <w:rPr>
+          <w:lang w:val="en-CA"/>
+        </w:rPr>
+        <w:t>are played face to face around a table with pencils, paper, and dice. Unlike a video game whe</w:t>
+      </w:r>
+      <w:r>
+        <w:rPr>
+          <w:lang w:val="en-CA"/>
+        </w:rPr>
+        <w:t xml:space="preserve">re all your character stats, inventory, and spells </w:t>
+      </w:r>
+      <w:r>
+        <w:rPr>
+          <w:lang w:val="en-CA"/>
+        </w:rPr>
+        <w:t>are saved as part of the game, table top games require the player to keep track of all these attributes and items. To do this most players use a character shee</w:t>
+      </w:r>
+      <w:r>
+        <w:rPr>
+          <w:lang w:val="en-CA"/>
+        </w:rPr>
+        <w:t>t most of which is filled out at character creation</w:t>
+      </w:r>
+      <w:r>
+        <w:rPr>
+          <w:lang w:val="en-CA"/>
+        </w:rPr>
+        <w:t xml:space="preserve"> </w:t>
+      </w:r>
+      <w:r>
+        <w:rPr>
+          <w:lang w:val="en-CA"/>
+        </w:rPr>
+        <w:t xml:space="preserve">but is edited throughout the course of the game. </w:t>
+      </w:r>
+    </w:p>
+    <w:p>
+      <w:pPr>
+        <w:rPr>
+          <w:lang w:val="en-CA"/>
+        </w:rPr>
+      </w:pPr>
+    </w:p>
+    <w:p>
+      <w:pPr>
+        <w:rPr>
+          <w:lang w:val="en-CA"/>
+        </w:rPr>
+      </w:pPr>
+      <w:r>
+        <w:rPr>
+          <w:lang w:val="en-CA"/>
+        </w:rPr>
+        <w:t>The application we are proposing will allow users to bring the character sheet into the digital world. This will aid the user be more</w:t>
+      </w:r>
+      <w:r>
+        <w:rPr>
+          <w:lang w:val="en-CA"/>
+        </w:rPr>
+        <w:t xml:space="preserve"> efficient and organized with their character sheet. When creating a new character, some a</w:t>
+      </w:r>
+      <w:r>
+        <w:rPr>
+          <w:lang w:val="en-CA"/>
+        </w:rPr>
+        <w:t>ttributes (which are numerical values</w:t>
+      </w:r>
+      <w:r>
+        <w:rPr>
+          <w:lang w:val="en-CA"/>
+        </w:rPr>
+        <w:t xml:space="preserve">) are mathematically derived from others, </w:t>
+      </w:r>
+      <w:r>
+        <w:rPr>
+          <w:lang w:val="en-CA"/>
+        </w:rPr>
+        <w:t xml:space="preserve">our app will be able to take care of these calculations for the player. </w:t>
+      </w:r>
+      <w:r>
+        <w:rPr>
+          <w:lang w:val="en-CA"/>
+        </w:rPr>
+        <w:t>We plan on calling our character sheet application “Role Slayer”</w:t>
+      </w:r>
+      <w:r>
+        <w:rPr>
+          <w:lang w:val="en-CA"/>
+        </w:rPr>
+        <w:t xml:space="preserve">. </w:t>
+      </w:r>
+    </w:p>
+    <w:p>
+      <w:pPr>
+        <w:rPr>
+          <w:lang w:val="en-CA"/>
+        </w:rPr>
+      </w:pPr>
+    </w:p>
+    <w:p>
+      <w:pPr>
+        <w:pStyle w:val="Heading1"/>
+        <w:spacing w:before="0" w:after="120"/>
+        <w:rPr>
+          <w:lang w:val="en-CA"/>
+        </w:rPr>
+      </w:pPr>
+      <w:r>
+        <w:rPr>
+          <w:lang w:val="en-CA"/>
+        </w:rPr>
+        <w:t>User Interaction Requirements</w:t>
+      </w:r>
+    </w:p>
+    <w:p>
+      <w:pPr>
+        <w:pStyle w:val="Heading3"/>
+        <w:spacing w:after="120"/>
+        <w:rPr>
+          <w:lang w:val="en-CA"/>
+        </w:rPr>
+      </w:pPr>
+      <w:r>
+        <w:rPr>
+          <w:lang w:val="en-CA"/>
+        </w:rPr>
+        <w:t>Character Creation</w:t>
+      </w:r>
+    </w:p>
+    <w:p>
+      <w:pPr>
+        <w:rPr>
+          <w:lang w:val="en-CA"/>
+        </w:rPr>
+      </w:pPr>
+      <w:r>
+        <w:rPr>
+          <w:lang w:val="en-CA"/>
+        </w:rPr>
+        <w:t xml:space="preserve">The most obvious user requirement is the fact that </w:t>
+      </w:r>
+      <w:r>
+        <w:rPr>
+          <w:lang w:val="en-CA"/>
+        </w:rPr>
+        <w:t>the player</w:t>
+      </w:r>
+      <w:r>
+        <w:rPr>
+          <w:lang w:val="en-CA"/>
+        </w:rPr>
+        <w:t xml:space="preserve"> will need to create a character. </w:t>
+      </w:r>
+      <w:r>
+        <w:rPr>
+          <w:lang w:val="en-CA"/>
+        </w:rPr>
+        <w:t xml:space="preserve">As table top games are not always as concrete as a video game, for example the group could decide on different rules or make up some of their own, we want to give as much flexibility as possible. To achieve </w:t>
+      </w:r>
+      <w:r>
+        <w:rPr>
+          <w:lang w:val="en-CA"/>
+        </w:rPr>
+        <w:t>this,</w:t>
+      </w:r>
+      <w:r>
+        <w:rPr>
+          <w:lang w:val="en-CA"/>
+        </w:rPr>
+        <w:t xml:space="preserve"> we plan to offer the player a guided or unguided character creation</w:t>
+      </w:r>
+      <w:r>
+        <w:rPr>
+          <w:lang w:val="en-CA"/>
+        </w:rPr>
+        <w:t xml:space="preserve"> tool. Guided creation tool will prompt the user for specific values and character information such as skill points or biographical info. The unguided approach will simply create a blank character sheet and allow the user to modify at their leisure. </w:t>
+      </w:r>
+    </w:p>
+    <w:p>
+      <w:pPr>
+        <w:rPr>
+          <w:lang w:val="en-CA"/>
+        </w:rPr>
+      </w:pPr>
+    </w:p>
+    <w:p>
+      <w:pPr>
+        <w:pStyle w:val="Heading3"/>
+        <w:spacing w:before="0" w:after="120"/>
+        <w:rPr>
+          <w:lang w:val="en-CA"/>
+        </w:rPr>
+      </w:pPr>
+      <w:r>
+        <w:rPr>
+          <w:lang w:val="en-CA"/>
+        </w:rPr>
+        <w:t>Character Expansion</w:t>
+      </w:r>
+    </w:p>
+    <w:p>
+      <w:pPr>
+        <w:rPr>
+          <w:lang w:val="en-CA"/>
+        </w:rPr>
+      </w:pPr>
+      <w:r>
+        <w:rPr>
+          <w:lang w:val="en-CA"/>
+        </w:rPr>
+        <w:t xml:space="preserve">During the course of the game a player learns new skills and abilities (e.g. spells). Role Slayer will offer a dedicated interface to expand and keep track of these skills. </w:t>
+      </w:r>
+      <w:r>
+        <w:rPr>
+          <w:lang w:val="en-CA"/>
+        </w:rPr>
+        <w:t>Once a new skill has been entered, there will be a textbox to allow the user keep pertinent details or notes.</w:t>
+      </w:r>
+    </w:p>
+    <w:p>
+      <w:pPr>
+        <w:rPr>
+          <w:lang w:val="en-CA"/>
+        </w:rPr>
+      </w:pPr>
+    </w:p>
+    <w:p>
+      <w:pPr>
+        <w:pStyle w:val="Heading3"/>
+        <w:spacing w:after="120"/>
+        <w:rPr>
+          <w:lang w:val="en-CA"/>
+        </w:rPr>
+      </w:pPr>
+      <w:r>
+        <w:rPr>
+          <w:lang w:val="en-CA"/>
+        </w:rPr>
+        <w:lastRenderedPageBreak/>
+        <w:t xml:space="preserve">Inventory Management </w:t>
+      </w:r>
+    </w:p>
+    <w:p>
+      <w:pPr>
+        <w:rPr>
+          <w:lang w:val="en-CA"/>
+        </w:rPr>
+      </w:pPr>
+      <w:r>
+        <w:rPr>
+          <w:lang w:val="en-CA"/>
+        </w:rPr>
+        <w:t xml:space="preserve">Another important part of the character sheet </w:t>
+      </w:r>
+      <w:r>
+        <w:rPr>
+          <w:lang w:val="en-CA"/>
+        </w:rPr>
+        <w:t xml:space="preserve">is the ability </w:t>
+      </w:r>
+      <w:r>
+        <w:rPr>
+          <w:lang w:val="en-CA"/>
+        </w:rPr>
+        <w:t xml:space="preserve">manage the players inventory. Throughout a game the user will receive, use, sell, or even lose items. Role Slayer will provide the player with a dedicated inventory space which will facilitate inventory management. </w:t>
+      </w:r>
+      <w:r>
+        <w:rPr>
+          <w:lang w:val="en-CA"/>
+        </w:rPr>
+        <w:t>The app will let users sort items by type (weapon, armor, consumable, etc.), or alphabetically.</w:t>
+      </w:r>
+      <w:r>
+        <w:rPr>
+          <w:lang w:val="en-CA"/>
+        </w:rPr>
+        <w:t xml:space="preserve"> The player will be able to </w:t>
+      </w:r>
+      <w:r>
+        <w:rPr>
+          <w:lang w:val="en-CA"/>
+        </w:rPr>
+        <w:t>choose</w:t>
+      </w:r>
+      <w:r>
+        <w:rPr>
+          <w:lang w:val="en-CA"/>
+        </w:rPr>
+        <w:t xml:space="preserve"> </w:t>
+      </w:r>
+      <w:r>
+        <w:rPr>
+          <w:lang w:val="en-CA"/>
+        </w:rPr>
+        <w:t xml:space="preserve">from a pre-existing list of items or create them as needed. </w:t>
+      </w:r>
+    </w:p>
+    <w:p>
+      <w:pPr>
+        <w:rPr>
+          <w:lang w:val="en-CA"/>
+        </w:rPr>
+      </w:pPr>
+    </w:p>
+    <w:p>
+      <w:pPr>
+        <w:pStyle w:val="Heading3"/>
+        <w:spacing w:after="120"/>
+        <w:rPr>
+          <w:lang w:val="en-CA"/>
+        </w:rPr>
+      </w:pPr>
+      <w:r>
+        <w:rPr>
+          <w:lang w:val="en-CA"/>
+        </w:rPr>
+        <w:t>Character Notes</w:t>
+      </w:r>
+    </w:p>
+    <w:p>
+      <w:pPr>
+        <w:rPr>
+          <w:lang w:val="en-CA"/>
+        </w:rPr>
+      </w:pPr>
+      <w:r>
+        <w:rPr>
+          <w:lang w:val="en-CA"/>
+        </w:rPr>
+        <w:t>As some of these campaigns can last anywhere from one session to multiple years</w:t>
+      </w:r>
+      <w:r>
+        <w:rPr>
+          <w:lang w:val="en-CA"/>
+        </w:rPr>
+        <w:t xml:space="preserve">, it is important to keep track of story events. </w:t>
+      </w:r>
+      <w:r>
+        <w:rPr>
+          <w:lang w:val="en-CA"/>
+        </w:rPr>
+        <w:t xml:space="preserve">The character </w:t>
+      </w:r>
+      <w:r>
+        <w:rPr>
+          <w:lang w:val="en-CA"/>
+        </w:rPr>
+        <w:t xml:space="preserve">notes area will simply offer the user with </w:t>
+      </w:r>
+      <w:r>
+        <w:rPr>
+          <w:lang w:val="en-CA"/>
+        </w:rPr>
+        <w:t>a screen</w:t>
+      </w:r>
+      <w:r>
+        <w:rPr>
+          <w:lang w:val="en-CA"/>
+        </w:rPr>
+        <w:t xml:space="preserve"> to </w:t>
+      </w:r>
+      <w:r>
+        <w:rPr>
+          <w:lang w:val="en-CA"/>
+        </w:rPr>
+        <w:t>keep</w:t>
+      </w:r>
+      <w:r>
+        <w:rPr>
+          <w:lang w:val="en-CA"/>
+        </w:rPr>
+        <w:t xml:space="preserve"> different notes about the campaign. </w:t>
+      </w:r>
+      <w:r>
+        <w:rPr>
+          <w:lang w:val="en-CA"/>
+        </w:rPr>
+        <w:t>This section will have an add button to create new notes as needed.</w:t>
+      </w:r>
+    </w:p>
+    <w:p>
+      <w:pPr>
+        <w:rPr>
+          <w:lang w:val="en-CA"/>
+        </w:rPr>
+      </w:pPr>
+    </w:p>
+    <w:p>
+      <w:pPr>
+        <w:pStyle w:val="Heading1"/>
+        <w:spacing w:before="0" w:after="120"/>
+        <w:rPr>
+          <w:lang w:val="en-CA"/>
+        </w:rPr>
+      </w:pPr>
+      <w:r>
+        <w:rPr>
+          <w:lang w:val="en-CA"/>
+        </w:rPr>
+        <w:t>Interaction Concepts</w:t>
+      </w:r>
+    </w:p>
+    <w:p>
+      <w:pPr>
+        <w:pStyle w:val="Heading3"/>
+        <w:spacing w:after="120"/>
+        <w:rPr>
+          <w:lang w:val="en-CA"/>
+        </w:rPr>
+      </w:pPr>
+      <w:r>
+        <w:rPr>
+          <w:lang w:val="en-CA"/>
+        </w:rPr>
+        <w:t>Cognitive</w:t>
+      </w:r>
+    </w:p>
+    <w:p>
+      <w:pPr>
+        <w:spacing w:after="120"/>
+        <w:rPr>
+          <w:lang w:val="en-CA"/>
+        </w:rPr>
+      </w:pPr>
+      <w:r>
+        <w:rPr>
+          <w:lang w:val="en-CA"/>
+        </w:rPr>
+        <w:t>External Cognition: Role Slayer’s primary function is to help a player keep tra</w:t>
+      </w:r>
+      <w:r>
+        <w:rPr>
+          <w:lang w:val="en-CA"/>
+        </w:rPr>
+        <w:t>ck of the various statistics,</w:t>
+      </w:r>
+      <w:r>
+        <w:rPr>
+          <w:lang w:val="en-CA"/>
+        </w:rPr>
+        <w:t xml:space="preserve"> events</w:t>
+      </w:r>
+      <w:r>
+        <w:rPr>
+          <w:lang w:val="en-CA"/>
+        </w:rPr>
+        <w:t>, and calculations</w:t>
+      </w:r>
+      <w:r>
+        <w:rPr>
+          <w:lang w:val="en-CA"/>
+        </w:rPr>
+        <w:t xml:space="preserve"> that are important thro</w:t>
+      </w:r>
+      <w:r>
+        <w:rPr>
+          <w:lang w:val="en-CA"/>
+        </w:rPr>
+        <w:t>ughout a roleplaying campaign. This reduces</w:t>
+      </w:r>
+      <w:r>
+        <w:rPr>
+          <w:lang w:val="en-CA"/>
+        </w:rPr>
+        <w:t xml:space="preserve"> the stress inherent in trying to recall information</w:t>
+      </w:r>
+      <w:r>
+        <w:rPr>
+          <w:lang w:val="en-CA"/>
+        </w:rPr>
+        <w:t xml:space="preserve"> or make calculations</w:t>
+      </w:r>
+      <w:r>
+        <w:rPr>
+          <w:lang w:val="en-CA"/>
+        </w:rPr>
+        <w:t xml:space="preserve"> by having that information rea</w:t>
+      </w:r>
+      <w:r>
+        <w:rPr>
+          <w:lang w:val="en-CA"/>
+        </w:rPr>
+        <w:t>dily at-hand on a mobile device</w:t>
+      </w:r>
+      <w:r>
+        <w:rPr>
+          <w:lang w:val="en-CA"/>
+        </w:rPr>
+        <w:t>.</w:t>
+      </w:r>
+    </w:p>
+    <w:p>
+      <w:pPr>
+        <w:spacing w:after="120"/>
+        <w:rPr>
+          <w:lang w:val="en-CA"/>
+        </w:rPr>
+      </w:pPr>
+      <w:r>
+        <w:rPr>
+          <w:lang w:val="en-CA"/>
+        </w:rPr>
+        <w:t xml:space="preserve">The </w:t>
+      </w:r>
+      <w:r>
+        <w:rPr>
+          <w:lang w:val="en-CA"/>
+        </w:rPr>
+        <w:t>option to be guided through character creation or not facilitates new players’ learning of the character creation process and the rule system.</w:t>
+      </w:r>
+    </w:p>
+    <w:p>
+      <w:pPr>
+        <w:pStyle w:val="Heading3"/>
+        <w:spacing w:after="120"/>
+        <w:rPr>
+          <w:lang w:val="en-CA"/>
+        </w:rPr>
+      </w:pPr>
+    </w:p>
+    <w:p>
+      <w:pPr>
+        <w:pStyle w:val="Heading3"/>
+        <w:spacing w:before="0" w:after="120"/>
+        <w:rPr>
+          <w:lang w:val="en-CA"/>
+        </w:rPr>
+      </w:pPr>
+      <w:r>
+        <w:rPr>
+          <w:lang w:val="en-CA"/>
+        </w:rPr>
+        <w:t>Social</w:t>
+      </w:r>
+    </w:p>
+    <w:p>
+      <w:pPr>
+        <w:spacing w:after="120"/>
+        <w:rPr>
+          <w:lang w:val="en-CA"/>
+        </w:rPr>
+      </w:pPr>
+      <w:r>
+        <w:rPr>
+          <w:lang w:val="en-CA"/>
+        </w:rPr>
+        <w:t xml:space="preserve">Coordination: Role Slayer </w:t>
+      </w:r>
+      <w:r>
+        <w:rPr>
+          <w:lang w:val="en-CA"/>
+        </w:rPr>
+        <w:t xml:space="preserve">allows users to have their character sheets – normally left at home or wherever you play – on them </w:t>
+      </w:r>
+      <w:proofErr w:type="gramStart"/>
+      <w:r>
+        <w:rPr>
+          <w:lang w:val="en-CA"/>
+        </w:rPr>
+        <w:t>at all times</w:t>
+      </w:r>
+      <w:proofErr w:type="gramEnd"/>
+      <w:r>
+        <w:rPr>
+          <w:lang w:val="en-CA"/>
+        </w:rPr>
+        <w:t>. With busy schedules</w:t>
+      </w:r>
+      <w:r>
+        <w:rPr>
+          <w:lang w:val="en-CA"/>
+        </w:rPr>
+        <w:t xml:space="preserve">, most roleplaying groups can only play every week or two, but Role Slayer allows players to plan and discuss the campaign on the fly, enhancing the game when the next session does happen. </w:t>
+      </w:r>
+      <w:r>
+        <w:rPr>
+          <w:lang w:val="en-CA"/>
+        </w:rPr>
+        <w:t xml:space="preserve">If every player in a </w:t>
+      </w:r>
+      <w:proofErr w:type="gramStart"/>
+      <w:r>
+        <w:rPr>
+          <w:lang w:val="en-CA"/>
+        </w:rPr>
+        <w:t xml:space="preserve">particular </w:t>
+      </w:r>
+      <w:r>
+        <w:rPr>
+          <w:lang w:val="en-CA"/>
+        </w:rPr>
+        <w:t>campaign</w:t>
+      </w:r>
+      <w:proofErr w:type="gramEnd"/>
+      <w:r>
+        <w:rPr>
+          <w:lang w:val="en-CA"/>
+        </w:rPr>
+        <w:t xml:space="preserve"> is in the same place at the same time, it may even lead to an impromptu</w:t>
+      </w:r>
+      <w:r>
+        <w:rPr>
+          <w:lang w:val="en-CA"/>
+        </w:rPr>
+        <w:t xml:space="preserve"> session!</w:t>
+      </w:r>
+    </w:p>
+    <w:p>
+      <w:pPr>
+        <w:pStyle w:val="Heading3"/>
+        <w:spacing w:after="120"/>
+        <w:rPr>
+          <w:lang w:val="en-CA"/>
+        </w:rPr>
+      </w:pPr>
       <w:bookmarkStart w:id="0" w:name="_GoBack"/>
       <w:bookmarkEnd w:id="0"/>
+    </w:p>
+    <w:p>
+      <w:pPr>
+        <w:pStyle w:val="Heading3"/>
+        <w:spacing w:before="0" w:after="120"/>
+        <w:rPr>
+          <w:lang w:val="en-CA"/>
+        </w:rPr>
+      </w:pPr>
+      <w:r>
+        <w:rPr>
+          <w:lang w:val="en-CA"/>
+        </w:rPr>
+        <w:t>Emotional</w:t>
+      </w:r>
+    </w:p>
+    <w:p>
+      <w:pPr>
+        <w:rPr>
+          <w:lang w:val="en-CA"/>
+        </w:rPr>
+      </w:pPr>
+      <w:r>
+        <w:rPr>
+          <w:lang w:val="en-CA"/>
+        </w:rPr>
+        <w:t xml:space="preserve">Expressive Interface: </w:t>
+      </w:r>
+      <w:r>
+        <w:rPr>
+          <w:lang w:val="en-CA"/>
+        </w:rPr>
+        <w:t xml:space="preserve">Recent popularity of </w:t>
+      </w:r>
+      <w:r>
+        <w:rPr>
+          <w:lang w:val="en-CA"/>
+        </w:rPr>
+        <w:t xml:space="preserve">video games has led to a lot of gamers taking the step from </w:t>
+      </w:r>
+      <w:r>
+        <w:rPr>
+          <w:lang w:val="en-CA"/>
+        </w:rPr>
+        <w:t>the controller to the tabletop, but it can be an intimidating process to give up a graphical interface</w:t>
+      </w:r>
+      <w:r>
+        <w:rPr>
+          <w:lang w:val="en-CA"/>
+        </w:rPr>
+        <w:t xml:space="preserve"> and simply use one’s imagination. Role Slayer helps ease</w:t>
+      </w:r>
+      <w:r>
+        <w:rPr>
+          <w:lang w:val="en-CA"/>
+        </w:rPr>
+        <w:t xml:space="preserve"> this process by including</w:t>
+      </w:r>
+      <w:r>
+        <w:rPr>
+          <w:lang w:val="en-CA"/>
+        </w:rPr>
+        <w:t xml:space="preserve"> </w:t>
+      </w:r>
+      <w:r>
+        <w:rPr>
+          <w:lang w:val="en-CA"/>
+        </w:rPr>
+        <w:t>icons and graphics common in the video gaming world to represent different menus, attributes, and items.</w:t>
+      </w:r>
     </w:p>
     <w:sectPr>
       <w:pgSz w:w="12240" w:h="15840"/>
@@ -118,6 +871,44 @@
     </w:sectPr>
   </w:body>
 </w:document>
+</file>
+
+<file path=word/endnotes.xml><?xml version="1.0" encoding="utf-8"?>
+<w:endnotes xmlns:wpc="http://schemas.microsoft.com/office/word/2010/wordprocessingCanvas" xmlns:mo="http://schemas.microsoft.com/office/mac/office/2008/main" xmlns:mc="http://schemas.openxmlformats.org/markup-compatibility/2006" xmlns:mv="urn:schemas-microsoft-com:mac:vml" xmlns:o="urn:schemas-microsoft-com:office:office" xmlns:r="http://schemas.openxmlformats.org/officeDocument/2006/relationships" xmlns:m="http://schemas.openxmlformats.org/officeDocument/2006/math" xmlns:v="urn:schemas-microsoft-com:vml" xmlns:wp14="http://schemas.microsoft.com/office/word/2010/wordprocessingDrawing" xmlns:wp="http://schemas.openxmlformats.org/drawingml/2006/wordprocessingDrawing" xmlns:w10="urn:schemas-microsoft-com:office:word" xmlns:w="http://schemas.openxmlformats.org/wordprocessingml/2006/main" xmlns:w14="http://schemas.microsoft.com/office/word/2010/wordml" xmlns:w15="http://schemas.microsoft.com/office/word/2012/wordml" xmlns:wpg="http://schemas.microsoft.com/office/word/2010/wordprocessingGroup" xmlns:wpi="http://schemas.microsoft.com/office/word/2010/wordprocessingInk" xmlns:wne="http://schemas.microsoft.com/office/word/2006/wordml" xmlns:wps="http://schemas.microsoft.com/office/word/2010/wordprocessingShape" mc:Ignorable="w14 w15 wp14">
+  <w:endnote w:type="separator" w:id="-1">
+    <w:p>
+      <w:r>
+        <w:separator/>
+      </w:r>
+    </w:p>
+  </w:endnote>
+  <w:endnote w:type="continuationSeparator" w:id="0">
+    <w:p>
+      <w:r>
+        <w:continuationSeparator/>
+      </w:r>
+    </w:p>
+  </w:endnote>
+</w:endnotes>
+</file>
+
+<file path=word/footnotes.xml><?xml version="1.0" encoding="utf-8"?>
+<w:footnotes xmlns:wpc="http://schemas.microsoft.com/office/word/2010/wordprocessingCanvas" xmlns:mo="http://schemas.microsoft.com/office/mac/office/2008/main" xmlns:mc="http://schemas.openxmlformats.org/markup-compatibility/2006" xmlns:mv="urn:schemas-microsoft-com:mac:vml" xmlns:o="urn:schemas-microsoft-com:office:office" xmlns:r="http://schemas.openxmlformats.org/officeDocument/2006/relationships" xmlns:m="http://schemas.openxmlformats.org/officeDocument/2006/math" xmlns:v="urn:schemas-microsoft-com:vml" xmlns:wp14="http://schemas.microsoft.com/office/word/2010/wordprocessingDrawing" xmlns:wp="http://schemas.openxmlformats.org/drawingml/2006/wordprocessingDrawing" xmlns:w10="urn:schemas-microsoft-com:office:word" xmlns:w="http://schemas.openxmlformats.org/wordprocessingml/2006/main" xmlns:w14="http://schemas.microsoft.com/office/word/2010/wordml" xmlns:w15="http://schemas.microsoft.com/office/word/2012/wordml" xmlns:wpg="http://schemas.microsoft.com/office/word/2010/wordprocessingGroup" xmlns:wpi="http://schemas.microsoft.com/office/word/2010/wordprocessingInk" xmlns:wne="http://schemas.microsoft.com/office/word/2006/wordml" xmlns:wps="http://schemas.microsoft.com/office/word/2010/wordprocessingShape" mc:Ignorable="w14 w15 wp14">
+  <w:footnote w:type="separator" w:id="-1">
+    <w:p>
+      <w:r>
+        <w:separator/>
+      </w:r>
+    </w:p>
+  </w:footnote>
+  <w:footnote w:type="continuationSeparator" w:id="0">
+    <w:p>
+      <w:r>
+        <w:continuationSeparator/>
+      </w:r>
+    </w:p>
+  </w:footnote>
+</w:footnotes>
 </file>
 
 <file path=word/styles.xml><?xml version="1.0" encoding="utf-8"?>
@@ -521,6 +1312,69 @@
     <w:name w:val="Normal"/>
     <w:qFormat/>
   </w:style>
+  <w:style w:type="paragraph" w:styleId="Heading1">
+    <w:name w:val="heading 1"/>
+    <w:basedOn w:val="Normal"/>
+    <w:next w:val="Normal"/>
+    <w:link w:val="Heading1Char"/>
+    <w:uiPriority w:val="9"/>
+    <w:qFormat/>
+    <w:rsid w:val="00EA18C3"/>
+    <w:pPr>
+      <w:keepNext/>
+      <w:keepLines/>
+      <w:spacing w:before="240"/>
+      <w:outlineLvl w:val="0"/>
+    </w:pPr>
+    <w:rPr>
+      <w:rFonts w:asciiTheme="majorHAnsi" w:eastAsiaTheme="majorEastAsia" w:hAnsiTheme="majorHAnsi" w:cstheme="majorBidi"/>
+      <w:color w:val="2F5496" w:themeColor="accent1" w:themeShade="BF"/>
+      <w:sz w:val="32"/>
+      <w:szCs w:val="32"/>
+    </w:rPr>
+  </w:style>
+  <w:style w:type="paragraph" w:styleId="Heading2">
+    <w:name w:val="heading 2"/>
+    <w:basedOn w:val="Normal"/>
+    <w:next w:val="Normal"/>
+    <w:link w:val="Heading2Char"/>
+    <w:uiPriority w:val="9"/>
+    <w:unhideWhenUsed/>
+    <w:qFormat/>
+    <w:rsid w:val="00EA18C3"/>
+    <w:pPr>
+      <w:keepNext/>
+      <w:keepLines/>
+      <w:spacing w:before="40"/>
+      <w:outlineLvl w:val="1"/>
+    </w:pPr>
+    <w:rPr>
+      <w:rFonts w:asciiTheme="majorHAnsi" w:eastAsiaTheme="majorEastAsia" w:hAnsiTheme="majorHAnsi" w:cstheme="majorBidi"/>
+      <w:color w:val="2F5496" w:themeColor="accent1" w:themeShade="BF"/>
+      <w:sz w:val="26"/>
+      <w:szCs w:val="26"/>
+    </w:rPr>
+  </w:style>
+  <w:style w:type="paragraph" w:styleId="Heading3">
+    <w:name w:val="heading 3"/>
+    <w:basedOn w:val="Normal"/>
+    <w:next w:val="Normal"/>
+    <w:link w:val="Heading3Char"/>
+    <w:uiPriority w:val="9"/>
+    <w:unhideWhenUsed/>
+    <w:qFormat/>
+    <w:rsid w:val="00D10A43"/>
+    <w:pPr>
+      <w:keepNext/>
+      <w:keepLines/>
+      <w:spacing w:before="40"/>
+      <w:outlineLvl w:val="2"/>
+    </w:pPr>
+    <w:rPr>
+      <w:rFonts w:asciiTheme="majorHAnsi" w:eastAsiaTheme="majorEastAsia" w:hAnsiTheme="majorHAnsi" w:cstheme="majorBidi"/>
+      <w:color w:val="1F3763" w:themeColor="accent1" w:themeShade="7F"/>
+    </w:rPr>
+  </w:style>
   <w:style w:type="character" w:default="1" w:styleId="DefaultParagraphFont">
     <w:name w:val="Default Paragraph Font"/>
     <w:uiPriority w:val="1"/>
@@ -547,6 +1401,101 @@
     <w:uiPriority w:val="99"/>
     <w:semiHidden/>
     <w:unhideWhenUsed/>
+  </w:style>
+  <w:style w:type="character" w:customStyle="1" w:styleId="Heading2Char">
+    <w:name w:val="Heading 2 Char"/>
+    <w:basedOn w:val="DefaultParagraphFont"/>
+    <w:link w:val="Heading2"/>
+    <w:uiPriority w:val="9"/>
+    <w:rsid w:val="00EA18C3"/>
+    <w:rPr>
+      <w:rFonts w:asciiTheme="majorHAnsi" w:eastAsiaTheme="majorEastAsia" w:hAnsiTheme="majorHAnsi" w:cstheme="majorBidi"/>
+      <w:color w:val="2F5496" w:themeColor="accent1" w:themeShade="BF"/>
+      <w:sz w:val="26"/>
+      <w:szCs w:val="26"/>
+    </w:rPr>
+  </w:style>
+  <w:style w:type="character" w:customStyle="1" w:styleId="Heading1Char">
+    <w:name w:val="Heading 1 Char"/>
+    <w:basedOn w:val="DefaultParagraphFont"/>
+    <w:link w:val="Heading1"/>
+    <w:uiPriority w:val="9"/>
+    <w:rsid w:val="00EA18C3"/>
+    <w:rPr>
+      <w:rFonts w:asciiTheme="majorHAnsi" w:eastAsiaTheme="majorEastAsia" w:hAnsiTheme="majorHAnsi" w:cstheme="majorBidi"/>
+      <w:color w:val="2F5496" w:themeColor="accent1" w:themeShade="BF"/>
+      <w:sz w:val="32"/>
+      <w:szCs w:val="32"/>
+    </w:rPr>
+  </w:style>
+  <w:style w:type="paragraph" w:styleId="Title">
+    <w:name w:val="Title"/>
+    <w:basedOn w:val="Normal"/>
+    <w:next w:val="Normal"/>
+    <w:link w:val="TitleChar"/>
+    <w:uiPriority w:val="10"/>
+    <w:qFormat/>
+    <w:rsid w:val="00EA18C3"/>
+    <w:pPr>
+      <w:contextualSpacing/>
+    </w:pPr>
+    <w:rPr>
+      <w:rFonts w:asciiTheme="majorHAnsi" w:eastAsiaTheme="majorEastAsia" w:hAnsiTheme="majorHAnsi" w:cstheme="majorBidi"/>
+      <w:spacing w:val="-10"/>
+      <w:kern w:val="28"/>
+      <w:sz w:val="56"/>
+      <w:szCs w:val="56"/>
+    </w:rPr>
+  </w:style>
+  <w:style w:type="character" w:customStyle="1" w:styleId="TitleChar">
+    <w:name w:val="Title Char"/>
+    <w:basedOn w:val="DefaultParagraphFont"/>
+    <w:link w:val="Title"/>
+    <w:uiPriority w:val="10"/>
+    <w:rsid w:val="00EA18C3"/>
+    <w:rPr>
+      <w:rFonts w:asciiTheme="majorHAnsi" w:eastAsiaTheme="majorEastAsia" w:hAnsiTheme="majorHAnsi" w:cstheme="majorBidi"/>
+      <w:spacing w:val="-10"/>
+      <w:kern w:val="28"/>
+      <w:sz w:val="56"/>
+      <w:szCs w:val="56"/>
+    </w:rPr>
+  </w:style>
+  <w:style w:type="character" w:customStyle="1" w:styleId="Heading3Char">
+    <w:name w:val="Heading 3 Char"/>
+    <w:basedOn w:val="DefaultParagraphFont"/>
+    <w:link w:val="Heading3"/>
+    <w:uiPriority w:val="9"/>
+    <w:rsid w:val="00D10A43"/>
+    <w:rPr>
+      <w:rFonts w:asciiTheme="majorHAnsi" w:eastAsiaTheme="majorEastAsia" w:hAnsiTheme="majorHAnsi" w:cstheme="majorBidi"/>
+      <w:color w:val="1F3763" w:themeColor="accent1" w:themeShade="7F"/>
+    </w:rPr>
+  </w:style>
+  <w:style w:type="paragraph" w:styleId="FootnoteText">
+    <w:name w:val="footnote text"/>
+    <w:basedOn w:val="Normal"/>
+    <w:link w:val="FootnoteTextChar"/>
+    <w:uiPriority w:val="99"/>
+    <w:unhideWhenUsed/>
+    <w:rsid w:val="009A34A3"/>
+  </w:style>
+  <w:style w:type="character" w:customStyle="1" w:styleId="FootnoteTextChar">
+    <w:name w:val="Footnote Text Char"/>
+    <w:basedOn w:val="DefaultParagraphFont"/>
+    <w:link w:val="FootnoteText"/>
+    <w:uiPriority w:val="99"/>
+    <w:rsid w:val="009A34A3"/>
+  </w:style>
+  <w:style w:type="character" w:styleId="FootnoteReference">
+    <w:name w:val="footnote reference"/>
+    <w:basedOn w:val="DefaultParagraphFont"/>
+    <w:uiPriority w:val="99"/>
+    <w:unhideWhenUsed/>
+    <w:rsid w:val="009A34A3"/>
+    <w:rPr>
+      <w:vertAlign w:val="superscript"/>
+    </w:rPr>
   </w:style>
 </w:styles>
 </file>
@@ -810,4 +1759,16 @@
     </a:ext>
   </a:extLst>
 </a:theme>
+</file>
+
+<file path=customXml/item1.xml><?xml version="1.0" encoding="utf-8"?>
+<b:Sources xmlns:b="http://schemas.openxmlformats.org/officeDocument/2006/bibliography" xmlns="http://schemas.openxmlformats.org/officeDocument/2006/bibliography" SelectedStyle="/GostTitle.XSL" StyleName="GOST - Title Sort"/>
+</file>
+
+<file path=customXml/itemProps1.xml><?xml version="1.0" encoding="utf-8"?>
+<ds:datastoreItem xmlns:ds="http://schemas.openxmlformats.org/officeDocument/2006/customXml" ds:itemID="{CE3DA4FD-E5F8-9044-8D60-F62A3F237FDD}">
+  <ds:schemaRefs>
+    <ds:schemaRef ds:uri="http://schemas.openxmlformats.org/officeDocument/2006/bibliography"/>
+  </ds:schemaRefs>
+</ds:datastoreItem>
 </file>
</xml_diff>

<commit_message>
added graphic and editing to doc
</commit_message>
<xml_diff>
--- a/docs/ProjectProposal.docx
+++ b/docs/ProjectProposal.docx
@@ -97,7 +97,37 @@
         <w:rPr>
           <w:lang w:val="en-CA"/>
         </w:rPr>
-        <w:t xml:space="preserve">is a form of entertainment that has gradually gained popularity over the last 30 or so years. </w:t>
+        <w:t>are</w:t>
+      </w:r>
+      <w:r>
+        <w:rPr>
+          <w:lang w:val="en-CA"/>
+        </w:rPr>
+        <w:t xml:space="preserve"> </w:t>
+      </w:r>
+      <w:r>
+        <w:rPr>
+          <w:lang w:val="en-CA"/>
+        </w:rPr>
+        <w:t>a form of entertainment that have</w:t>
+      </w:r>
+      <w:r>
+        <w:rPr>
+          <w:lang w:val="en-CA"/>
+        </w:rPr>
+        <w:t xml:space="preserve"> gradually g</w:t>
+      </w:r>
+      <w:r>
+        <w:rPr>
+          <w:lang w:val="en-CA"/>
+        </w:rPr>
+        <w:t>ained popularity over the last 4</w:t>
+      </w:r>
+      <w:r>
+        <w:rPr>
+          <w:lang w:val="en-CA"/>
+        </w:rPr>
+        <w:t xml:space="preserve">0 or so years. </w:t>
       </w:r>
       <w:r>
         <w:rPr>
@@ -142,7 +172,31 @@
         <w:rPr>
           <w:lang w:val="en-CA"/>
         </w:rPr>
-        <w:t xml:space="preserve">ames (RPG), there has been many different takes on the genre from sci-fi to fantasy. One aspect that is often overlooked by fans of the genre is that these games all originate from the original RPG games, table top games. Probably the most </w:t>
+        <w:t xml:space="preserve">ames (RPG), there has been many different takes on the genre from sci-fi to fantasy. One aspect </w:t>
+      </w:r>
+      <w:r>
+        <w:rPr>
+          <w:lang w:val="en-CA"/>
+        </w:rPr>
+        <w:t xml:space="preserve">of the genre </w:t>
+      </w:r>
+      <w:r>
+        <w:rPr>
+          <w:lang w:val="en-CA"/>
+        </w:rPr>
+        <w:t>that is often</w:t>
+      </w:r>
+      <w:r>
+        <w:rPr>
+          <w:lang w:val="en-CA"/>
+        </w:rPr>
+        <w:t xml:space="preserve"> overlooked by fans</w:t>
+      </w:r>
+      <w:r>
+        <w:rPr>
+          <w:lang w:val="en-CA"/>
+        </w:rPr>
+        <w:t xml:space="preserve"> is that these games all originate from the original RPG games, table top games. Probably the most </w:t>
       </w:r>
       <w:r>
         <w:rPr>
@@ -220,21 +274,100 @@
     </w:p>
     <w:p>
       <w:pPr>
-        <w:rPr>
-          <w:lang w:val="en-CA"/>
-        </w:rPr>
-      </w:pPr>
-      <w:r>
-        <w:rPr>
-          <w:lang w:val="en-CA"/>
-        </w:rPr>
-        <w:t>The application we are proposing will allow users to bring the character sheet into the digital world. This will aid the user be more</w:t>
-      </w:r>
-      <w:r>
-        <w:rPr>
-          <w:lang w:val="en-CA"/>
-        </w:rPr>
-        <w:t xml:space="preserve"> efficient and organized with their character sheet. When creating a new character, some a</w:t>
+        <w:jc w:val="center"/>
+        <w:rPr>
+          <w:lang w:val="en-CA"/>
+        </w:rPr>
+      </w:pPr>
+      <w:r>
+        <w:rPr>
+          <w:noProof/>
+        </w:rPr>
+        <w:drawing>
+          <wp:inline distT="0" distB="0" distL="0" distR="0" wp14:anchorId="57F7ED90" wp14:editId="24AF2F49">
+            <wp:extent cx="2566035" cy="3131056"/>
+            <wp:effectExtent l="0" t="0" r="0" b="0"/>
+            <wp:docPr id="2" name="Picture 2"/>
+            <wp:cNvGraphicFramePr>
+              <a:graphicFrameLocks xmlns:a="http://schemas.openxmlformats.org/drawingml/2006/main" noChangeAspect="1"/>
+            </wp:cNvGraphicFramePr>
+            <a:graphic xmlns:a="http://schemas.openxmlformats.org/drawingml/2006/main">
+              <a:graphicData uri="http://schemas.openxmlformats.org/drawingml/2006/picture">
+                <pic:pic xmlns:pic="http://schemas.openxmlformats.org/drawingml/2006/picture">
+                  <pic:nvPicPr>
+                    <pic:cNvPr id="2" name="charSheetStack.png"/>
+                    <pic:cNvPicPr/>
+                  </pic:nvPicPr>
+                  <pic:blipFill>
+                    <a:blip r:embed="rId7">
+                      <a:extLst>
+                        <a:ext uri="{28A0092B-C50C-407E-A947-70E740481C1C}">
+                          <a14:useLocalDpi xmlns:a14="http://schemas.microsoft.com/office/drawing/2010/main" val="0"/>
+                        </a:ext>
+                      </a:extLst>
+                    </a:blip>
+                    <a:stretch>
+                      <a:fillRect/>
+                    </a:stretch>
+                  </pic:blipFill>
+                  <pic:spPr>
+                    <a:xfrm>
+                      <a:off x="0" y="0"/>
+                      <a:ext cx="2574094" cy="3140890"/>
+                    </a:xfrm>
+                    <a:prstGeom prst="rect">
+                      <a:avLst/>
+                    </a:prstGeom>
+                  </pic:spPr>
+                </pic:pic>
+              </a:graphicData>
+            </a:graphic>
+          </wp:inline>
+        </w:drawing>
+      </w:r>
+    </w:p>
+    <w:p>
+      <w:pPr>
+        <w:rPr>
+          <w:lang w:val="en-CA"/>
+        </w:rPr>
+      </w:pPr>
+    </w:p>
+    <w:p>
+      <w:pPr>
+        <w:rPr>
+          <w:lang w:val="en-CA"/>
+        </w:rPr>
+      </w:pPr>
+      <w:r>
+        <w:rPr>
+          <w:lang w:val="en-CA"/>
+        </w:rPr>
+        <w:t xml:space="preserve">The application we are proposing will allow users to bring the character sheet into the digital world. </w:t>
+      </w:r>
+      <w:r>
+        <w:rPr>
+          <w:lang w:val="en-CA"/>
+        </w:rPr>
+        <w:t xml:space="preserve">This will support users by allowing them to create and maintain organized </w:t>
+      </w:r>
+      <w:r>
+        <w:rPr>
+          <w:lang w:val="en-CA"/>
+        </w:rPr>
+        <w:t>character sheet</w:t>
+      </w:r>
+      <w:r>
+        <w:rPr>
+          <w:lang w:val="en-CA"/>
+        </w:rPr>
+        <w:t>s more efficiently</w:t>
+      </w:r>
+      <w:r>
+        <w:rPr>
+          <w:lang w:val="en-CA"/>
+        </w:rPr>
+        <w:t>. When creating a new character, some a</w:t>
       </w:r>
       <w:r>
         <w:rPr>
@@ -252,7 +385,19 @@
         <w:rPr>
           <w:lang w:val="en-CA"/>
         </w:rPr>
-        <w:t xml:space="preserve">our app will be able to take care of these calculations for the player. </w:t>
+        <w:t>our app will be abl</w:t>
+      </w:r>
+      <w:r>
+        <w:rPr>
+          <w:lang w:val="en-CA"/>
+        </w:rPr>
+        <w:t xml:space="preserve">e to make </w:t>
+      </w:r>
+      <w:r>
+        <w:rPr>
+          <w:lang w:val="en-CA"/>
+        </w:rPr>
+        <w:t xml:space="preserve">these calculations for the player. </w:t>
       </w:r>
       <w:r>
         <w:rPr>
@@ -286,6 +431,7 @@
         <w:rPr>
           <w:lang w:val="en-CA"/>
         </w:rPr>
+        <w:lastRenderedPageBreak/>
         <w:t>User Interaction Requirements</w:t>
       </w:r>
     </w:p>
@@ -314,43 +460,141 @@
         <w:rPr>
           <w:lang w:val="en-CA"/>
         </w:rPr>
-        <w:t xml:space="preserve">The most obvious user requirement is the fact that </w:t>
-      </w:r>
-      <w:r>
-        <w:rPr>
-          <w:lang w:val="en-CA"/>
-        </w:rPr>
-        <w:t>the player</w:t>
-      </w:r>
-      <w:r>
-        <w:rPr>
-          <w:lang w:val="en-CA"/>
-        </w:rPr>
-        <w:t xml:space="preserve"> will need to create a character. </w:t>
-      </w:r>
-      <w:r>
-        <w:rPr>
-          <w:lang w:val="en-CA"/>
-        </w:rPr>
-        <w:t xml:space="preserve">As table top games are not always as concrete as a video game, for example the group could decide on different rules or make up some of their own, we want to give as much flexibility as possible. To achieve </w:t>
-      </w:r>
-      <w:r>
-        <w:rPr>
-          <w:lang w:val="en-CA"/>
-        </w:rPr>
-        <w:t>this,</w:t>
-      </w:r>
-      <w:r>
-        <w:rPr>
-          <w:lang w:val="en-CA"/>
-        </w:rPr>
-        <w:t xml:space="preserve"> we plan to offer the player a guided or unguided character creation</w:t>
-      </w:r>
-      <w:r>
-        <w:rPr>
-          <w:lang w:val="en-CA"/>
-        </w:rPr>
-        <w:t xml:space="preserve"> tool. Guided creation tool will prompt the user for specific values and character information such as skill points or biographical info. The unguided approach will simply create a blank character sheet and allow the user to modify at their leisure. </w:t>
+        <w:t xml:space="preserve">The most </w:t>
+      </w:r>
+      <w:r>
+        <w:rPr>
+          <w:lang w:val="en-CA"/>
+        </w:rPr>
+        <w:t>obvious user requirement of the application will be character creation</w:t>
+      </w:r>
+      <w:r>
+        <w:rPr>
+          <w:lang w:val="en-CA"/>
+        </w:rPr>
+        <w:t xml:space="preserve">. </w:t>
+      </w:r>
+      <w:r>
+        <w:rPr>
+          <w:lang w:val="en-CA"/>
+        </w:rPr>
+        <w:t>T</w:t>
+      </w:r>
+      <w:r>
+        <w:rPr>
+          <w:lang w:val="en-CA"/>
+        </w:rPr>
+        <w:t>able top games are not alw</w:t>
+      </w:r>
+      <w:r>
+        <w:rPr>
+          <w:lang w:val="en-CA"/>
+        </w:rPr>
+        <w:t>ays as concrete as a video games.  F</w:t>
+      </w:r>
+      <w:r>
+        <w:rPr>
+          <w:lang w:val="en-CA"/>
+        </w:rPr>
+        <w:t>or example</w:t>
+      </w:r>
+      <w:r>
+        <w:rPr>
+          <w:lang w:val="en-CA"/>
+        </w:rPr>
+        <w:t>, the group may</w:t>
+      </w:r>
+      <w:r>
+        <w:rPr>
+          <w:lang w:val="en-CA"/>
+        </w:rPr>
+        <w:t xml:space="preserve"> decide on different rules or make up some </w:t>
+      </w:r>
+      <w:r>
+        <w:rPr>
+          <w:lang w:val="en-CA"/>
+        </w:rPr>
+        <w:t>of their own. We want to give players as</w:t>
+      </w:r>
+      <w:r>
+        <w:rPr>
+          <w:lang w:val="en-CA"/>
+        </w:rPr>
+        <w:t xml:space="preserve"> much flexibility as possible. To achieve </w:t>
+      </w:r>
+      <w:proofErr w:type="gramStart"/>
+      <w:r>
+        <w:rPr>
+          <w:lang w:val="en-CA"/>
+        </w:rPr>
+        <w:t>this</w:t>
+      </w:r>
+      <w:proofErr w:type="gramEnd"/>
+      <w:r>
+        <w:rPr>
+          <w:lang w:val="en-CA"/>
+        </w:rPr>
+        <w:t xml:space="preserve"> </w:t>
+      </w:r>
+      <w:r>
+        <w:rPr>
+          <w:lang w:val="en-CA"/>
+        </w:rPr>
+        <w:t>we plan to offer the player a guided or unguided character creation</w:t>
+      </w:r>
+      <w:r>
+        <w:rPr>
+          <w:lang w:val="en-CA"/>
+        </w:rPr>
+        <w:t xml:space="preserve"> tool. </w:t>
+      </w:r>
+      <w:r>
+        <w:rPr>
+          <w:lang w:val="en-CA"/>
+        </w:rPr>
+        <w:t>The g</w:t>
+      </w:r>
+      <w:r>
+        <w:rPr>
+          <w:lang w:val="en-CA"/>
+        </w:rPr>
+        <w:t>uided creation tool will prompt the user for specific values and character information such as skill points or biographical info</w:t>
+      </w:r>
+      <w:r>
+        <w:rPr>
+          <w:lang w:val="en-CA"/>
+        </w:rPr>
+        <w:t>rmation</w:t>
+      </w:r>
+      <w:r>
+        <w:rPr>
+          <w:lang w:val="en-CA"/>
+        </w:rPr>
+        <w:t xml:space="preserve">. The unguided approach will simply create a blank character sheet and allow the </w:t>
+      </w:r>
+      <w:r>
+        <w:rPr>
+          <w:lang w:val="en-CA"/>
+        </w:rPr>
+        <w:t xml:space="preserve">user to modify </w:t>
+      </w:r>
+      <w:r>
+        <w:rPr>
+          <w:lang w:val="en-CA"/>
+        </w:rPr>
+        <w:t xml:space="preserve">it </w:t>
+      </w:r>
+      <w:r>
+        <w:rPr>
+          <w:lang w:val="en-CA"/>
+        </w:rPr>
+        <w:t>to meet their needs</w:t>
+      </w:r>
+      <w:r>
+        <w:rPr>
+          <w:lang w:val="en-CA"/>
+        </w:rPr>
+        <w:t xml:space="preserve">. </w:t>
       </w:r>
     </w:p>
     <w:p>
@@ -385,7 +629,19 @@
         <w:rPr>
           <w:lang w:val="en-CA"/>
         </w:rPr>
-        <w:t xml:space="preserve">During the course of the game a player learns new skills and abilities (e.g. spells). Role Slayer will offer a dedicated interface to expand and keep track of these skills. </w:t>
+        <w:t xml:space="preserve">During the course of the game a player learns new skills and abilities (e.g. spells). </w:t>
+      </w:r>
+      <w:r>
+        <w:rPr>
+          <w:lang w:val="en-CA"/>
+        </w:rPr>
+        <w:t>“Role Slayer”</w:t>
+      </w:r>
+      <w:r>
+        <w:rPr>
+          <w:lang w:val="en-CA"/>
+        </w:rPr>
+        <w:t xml:space="preserve"> will offer a dedicated interface to expand and keep track of these skills. </w:t>
       </w:r>
       <w:r>
         <w:rPr>
@@ -413,7 +669,6 @@
         <w:rPr>
           <w:lang w:val="en-CA"/>
         </w:rPr>
-        <w:lastRenderedPageBreak/>
         <w:t xml:space="preserve">Inventory Management </w:t>
       </w:r>
     </w:p>
@@ -439,7 +694,19 @@
         <w:rPr>
           <w:lang w:val="en-CA"/>
         </w:rPr>
-        <w:t xml:space="preserve">manage the players inventory. Throughout a game the user will receive, use, sell, or even lose items. Role Slayer will provide the player with a dedicated inventory space which will facilitate inventory management. </w:t>
+        <w:t xml:space="preserve">manage the players inventory. Throughout a game the user will receive, use, sell, or even lose items. </w:t>
+      </w:r>
+      <w:r>
+        <w:rPr>
+          <w:lang w:val="en-CA"/>
+        </w:rPr>
+        <w:t xml:space="preserve">“Role Slayer” </w:t>
+      </w:r>
+      <w:r>
+        <w:rPr>
+          <w:lang w:val="en-CA"/>
+        </w:rPr>
+        <w:t xml:space="preserve">will provide the player with a dedicated inventory space which will facilitate inventory management. </w:t>
       </w:r>
       <w:r>
         <w:rPr>
@@ -469,7 +736,25 @@
         <w:rPr>
           <w:lang w:val="en-CA"/>
         </w:rPr>
-        <w:t xml:space="preserve">from a pre-existing list of items or create them as needed. </w:t>
+        <w:t xml:space="preserve">from a pre-existing list of items or create </w:t>
+      </w:r>
+      <w:r>
+        <w:rPr>
+          <w:lang w:val="en-CA"/>
+        </w:rPr>
+        <w:t xml:space="preserve">new </w:t>
+      </w:r>
+      <w:r>
+        <w:rPr>
+          <w:lang w:val="en-CA"/>
+        </w:rPr>
+        <w:t>lists that meet their needs</w:t>
+      </w:r>
+      <w:r>
+        <w:rPr>
+          <w:lang w:val="en-CA"/>
+        </w:rPr>
+        <w:t xml:space="preserve">. </w:t>
       </w:r>
     </w:p>
     <w:p>
@@ -504,13 +789,75 @@
         <w:rPr>
           <w:lang w:val="en-CA"/>
         </w:rPr>
-        <w:t>As some of these campaigns can last anywhere from one session to multiple years</w:t>
-      </w:r>
-      <w:r>
-        <w:rPr>
-          <w:lang w:val="en-CA"/>
-        </w:rPr>
-        <w:t xml:space="preserve">, it is important to keep track of story events. </w:t>
+        <w:t>A campaign can last anywhere from a few hours</w:t>
+      </w:r>
+      <w:r>
+        <w:rPr>
+          <w:lang w:val="en-CA"/>
+        </w:rPr>
+        <w:t xml:space="preserve"> to multiple years</w:t>
+      </w:r>
+      <w:r>
+        <w:rPr>
+          <w:lang w:val="en-CA"/>
+        </w:rPr>
+        <w:t>. I</w:t>
+      </w:r>
+      <w:r>
+        <w:rPr>
+          <w:lang w:val="en-CA"/>
+        </w:rPr>
+        <w:t xml:space="preserve">t is important </w:t>
+      </w:r>
+      <w:r>
+        <w:rPr>
+          <w:lang w:val="en-CA"/>
+        </w:rPr>
+        <w:t xml:space="preserve">that the application </w:t>
+      </w:r>
+      <w:r>
+        <w:rPr>
+          <w:lang w:val="en-CA"/>
+        </w:rPr>
+        <w:t xml:space="preserve">allows the user a means of </w:t>
+      </w:r>
+      <w:proofErr w:type="gramStart"/>
+      <w:r>
+        <w:rPr>
+          <w:lang w:val="en-CA"/>
+        </w:rPr>
+        <w:t>keep</w:t>
+      </w:r>
+      <w:r>
+        <w:rPr>
+          <w:lang w:val="en-CA"/>
+        </w:rPr>
+        <w:t xml:space="preserve">ing </w:t>
+      </w:r>
+      <w:r>
+        <w:rPr>
+          <w:lang w:val="en-CA"/>
+        </w:rPr>
+        <w:t xml:space="preserve"> track</w:t>
+      </w:r>
+      <w:proofErr w:type="gramEnd"/>
+      <w:r>
+        <w:rPr>
+          <w:lang w:val="en-CA"/>
+        </w:rPr>
+        <w:t xml:space="preserve"> of </w:t>
+      </w:r>
+      <w:r>
+        <w:rPr>
+          <w:lang w:val="en-CA"/>
+        </w:rPr>
+        <w:t xml:space="preserve">the </w:t>
+      </w:r>
+      <w:r>
+        <w:rPr>
+          <w:lang w:val="en-CA"/>
+        </w:rPr>
+        <w:t xml:space="preserve">story events. </w:t>
       </w:r>
       <w:r>
         <w:rPr>
@@ -522,7 +869,19 @@
         <w:rPr>
           <w:lang w:val="en-CA"/>
         </w:rPr>
-        <w:t xml:space="preserve">notes area will simply offer the user with </w:t>
+        <w:t>notes area</w:t>
+      </w:r>
+      <w:r>
+        <w:rPr>
+          <w:lang w:val="en-CA"/>
+        </w:rPr>
+        <w:t xml:space="preserve"> will simply offer the user</w:t>
+      </w:r>
+      <w:r>
+        <w:rPr>
+          <w:lang w:val="en-CA"/>
+        </w:rPr>
+        <w:t xml:space="preserve"> </w:t>
       </w:r>
       <w:r>
         <w:rPr>
@@ -534,19 +893,25 @@
         <w:rPr>
           <w:lang w:val="en-CA"/>
         </w:rPr>
-        <w:t xml:space="preserve"> to </w:t>
-      </w:r>
-      <w:r>
-        <w:rPr>
-          <w:lang w:val="en-CA"/>
-        </w:rPr>
-        <w:t>keep</w:t>
-      </w:r>
-      <w:r>
-        <w:rPr>
-          <w:lang w:val="en-CA"/>
-        </w:rPr>
-        <w:t xml:space="preserve"> different notes about the campaign. </w:t>
+        <w:t xml:space="preserve"> to write </w:t>
+      </w:r>
+      <w:r>
+        <w:rPr>
+          <w:lang w:val="en-CA"/>
+        </w:rPr>
+        <w:t>notes about the</w:t>
+      </w:r>
+      <w:r>
+        <w:rPr>
+          <w:lang w:val="en-CA"/>
+        </w:rPr>
+        <w:t>ir</w:t>
+      </w:r>
+      <w:r>
+        <w:rPr>
+          <w:lang w:val="en-CA"/>
+        </w:rPr>
+        <w:t xml:space="preserve"> campaign. </w:t>
       </w:r>
       <w:r>
         <w:rPr>
@@ -603,7 +968,31 @@
         <w:rPr>
           <w:lang w:val="en-CA"/>
         </w:rPr>
-        <w:t>External Cognition: Role Slayer’s primary function is to help a player keep tra</w:t>
+        <w:t xml:space="preserve">External Cognition: </w:t>
+      </w:r>
+      <w:r>
+        <w:rPr>
+          <w:lang w:val="en-CA"/>
+        </w:rPr>
+        <w:t>“</w:t>
+      </w:r>
+      <w:r>
+        <w:rPr>
+          <w:lang w:val="en-CA"/>
+        </w:rPr>
+        <w:t>Role Slayer’s</w:t>
+      </w:r>
+      <w:r>
+        <w:rPr>
+          <w:lang w:val="en-CA"/>
+        </w:rPr>
+        <w:t>”</w:t>
+      </w:r>
+      <w:r>
+        <w:rPr>
+          <w:lang w:val="en-CA"/>
+        </w:rPr>
+        <w:t xml:space="preserve"> primary function is to help a player keep tra</w:t>
       </w:r>
       <w:r>
         <w:rPr>
@@ -683,7 +1072,19 @@
         <w:rPr>
           <w:lang w:val="en-CA"/>
         </w:rPr>
-        <w:t>option to be guided through character creation or not facilitates new players’ learning of the character creation process and the rule system.</w:t>
+        <w:t>option to be guided through character creation or not facilitates new player</w:t>
+      </w:r>
+      <w:r>
+        <w:rPr>
+          <w:lang w:val="en-CA"/>
+        </w:rPr>
+        <w:t>’</w:t>
+      </w:r>
+      <w:r>
+        <w:rPr>
+          <w:lang w:val="en-CA"/>
+        </w:rPr>
+        <w:t>s learning of the character creation process and the rule system.</w:t>
       </w:r>
     </w:p>
     <w:p>
@@ -721,7 +1122,13 @@
         <w:rPr>
           <w:lang w:val="en-CA"/>
         </w:rPr>
-        <w:t xml:space="preserve">Coordination: Role Slayer </w:t>
+        <w:t xml:space="preserve">Coordination: </w:t>
+      </w:r>
+      <w:r>
+        <w:rPr>
+          <w:lang w:val="en-CA"/>
+        </w:rPr>
+        <w:t xml:space="preserve">“Role Slayer” </w:t>
       </w:r>
       <w:r>
         <w:rPr>
@@ -790,23 +1197,23 @@
           <w:lang w:val="en-CA"/>
         </w:rPr>
       </w:pPr>
+    </w:p>
+    <w:p>
+      <w:pPr>
+        <w:pStyle w:val="Heading3"/>
+        <w:spacing w:before="0" w:after="120"/>
+        <w:rPr>
+          <w:lang w:val="en-CA"/>
+        </w:rPr>
+      </w:pPr>
+      <w:r>
+        <w:rPr>
+          <w:lang w:val="en-CA"/>
+        </w:rPr>
+        <w:t>Emotional</w:t>
+      </w:r>
       <w:bookmarkStart w:id="0" w:name="_GoBack"/>
       <w:bookmarkEnd w:id="0"/>
-    </w:p>
-    <w:p>
-      <w:pPr>
-        <w:pStyle w:val="Heading3"/>
-        <w:spacing w:before="0" w:after="120"/>
-        <w:rPr>
-          <w:lang w:val="en-CA"/>
-        </w:rPr>
-      </w:pPr>
-      <w:r>
-        <w:rPr>
-          <w:lang w:val="en-CA"/>
-        </w:rPr>
-        <w:t>Emotional</w:t>
-      </w:r>
     </w:p>
     <w:p>
       <w:pPr>
@@ -1766,7 +2173,7 @@
 </file>
 
 <file path=customXml/itemProps1.xml><?xml version="1.0" encoding="utf-8"?>
-<ds:datastoreItem xmlns:ds="http://schemas.openxmlformats.org/officeDocument/2006/customXml" ds:itemID="{CE3DA4FD-E5F8-9044-8D60-F62A3F237FDD}">
+<ds:datastoreItem xmlns:ds="http://schemas.openxmlformats.org/officeDocument/2006/customXml" ds:itemID="{6986FB78-3EBF-8E4D-AE1B-F76A9010CBBE}">
   <ds:schemaRefs>
     <ds:schemaRef ds:uri="http://schemas.openxmlformats.org/officeDocument/2006/bibliography"/>
   </ds:schemaRefs>

</xml_diff>

<commit_message>
Started a character class
</commit_message>
<xml_diff>
--- a/docs/ProjectProposal.docx
+++ b/docs/ProjectProposal.docx
@@ -1,6 +1,6 @@
 
 <file path=word/document.xml><?xml version="1.0" encoding="utf-8"?>
-<w:document xmlns:o="urn:schemas-microsoft-com:office:office" xmlns:r="http://schemas.openxmlformats.org/officeDocument/2006/relationships" xmlns:v="urn:schemas-microsoft-com:vml" xmlns:w="http://schemas.openxmlformats.org/wordprocessingml/2006/main" xmlns:w10="urn:schemas-microsoft-com:office:word" xmlns:wp="http://schemas.openxmlformats.org/drawingml/2006/wordprocessingDrawing" xmlns:wps="http://schemas.microsoft.com/office/word/2010/wordprocessingShape" xmlns:wpg="http://schemas.microsoft.com/office/word/2010/wordprocessingGroup" xmlns:mc="http://schemas.openxmlformats.org/markup-compatibility/2006" xmlns:wp14="http://schemas.microsoft.com/office/word/2010/wordprocessingDrawing" xmlns:w14="http://schemas.microsoft.com/office/word/2010/wordml" mc:Ignorable="w14 wp14">
+<w:document xmlns:wpc="http://schemas.microsoft.com/office/word/2010/wordprocessingCanvas" xmlns:mo="http://schemas.microsoft.com/office/mac/office/2008/main" xmlns:mc="http://schemas.openxmlformats.org/markup-compatibility/2006" xmlns:mv="urn:schemas-microsoft-com:mac:vml" xmlns:o="urn:schemas-microsoft-com:office:office" xmlns:r="http://schemas.openxmlformats.org/officeDocument/2006/relationships" xmlns:m="http://schemas.openxmlformats.org/officeDocument/2006/math" xmlns:v="urn:schemas-microsoft-com:vml" xmlns:wp14="http://schemas.microsoft.com/office/word/2010/wordprocessingDrawing" xmlns:wp="http://schemas.openxmlformats.org/drawingml/2006/wordprocessingDrawing" xmlns:w10="urn:schemas-microsoft-com:office:word" xmlns:w="http://schemas.openxmlformats.org/wordprocessingml/2006/main" xmlns:w14="http://schemas.microsoft.com/office/word/2010/wordml" xmlns:w15="http://schemas.microsoft.com/office/word/2012/wordml" xmlns:wpg="http://schemas.microsoft.com/office/word/2010/wordprocessingGroup" xmlns:wpi="http://schemas.microsoft.com/office/word/2010/wordprocessingInk" xmlns:wne="http://schemas.microsoft.com/office/word/2006/wordml" xmlns:wps="http://schemas.microsoft.com/office/word/2010/wordprocessingShape" mc:Ignorable="w14 w15 wp14">
   <w:body>
     <w:p>
       <w:pPr>
@@ -18,7 +18,6 @@
     </w:p>
     <w:p>
       <w:pPr>
-        <w:pStyle w:val="Normal"/>
         <w:jc w:val="right"/>
         <w:rPr>
           <w:lang w:val="en-CA"/>
@@ -33,7 +32,6 @@
     </w:p>
     <w:p>
       <w:pPr>
-        <w:pStyle w:val="Normal"/>
         <w:jc w:val="right"/>
         <w:rPr>
           <w:lang w:val="en-CA"/>
@@ -43,12 +41,19 @@
         <w:rPr>
           <w:lang w:val="en-CA"/>
         </w:rPr>
-        <w:t>Graham Panchuk</w:t>
-      </w:r>
-    </w:p>
-    <w:p>
-      <w:pPr>
-        <w:pStyle w:val="Normal"/>
+        <w:t xml:space="preserve">Graham </w:t>
+      </w:r>
+      <w:proofErr w:type="spellStart"/>
+      <w:r>
+        <w:rPr>
+          <w:lang w:val="en-CA"/>
+        </w:rPr>
+        <w:t>Panchuk</w:t>
+      </w:r>
+      <w:proofErr w:type="spellEnd"/>
+    </w:p>
+    <w:p>
+      <w:pPr>
         <w:jc w:val="right"/>
         <w:rPr>
           <w:lang w:val="en-CA"/>
@@ -58,12 +63,36 @@
         <w:rPr>
           <w:lang w:val="en-CA"/>
         </w:rPr>
-      </w:r>
+        <w:t>March 5</w:t>
+      </w:r>
+      <w:r>
+        <w:rPr>
+          <w:vertAlign w:val="superscript"/>
+          <w:lang w:val="en-CA"/>
+        </w:rPr>
+        <w:t>th</w:t>
+      </w:r>
+      <w:r>
+        <w:rPr>
+          <w:lang w:val="en-CA"/>
+        </w:rPr>
+        <w:t>, 2018</w:t>
+      </w:r>
+    </w:p>
+    <w:p>
+      <w:pPr>
+        <w:jc w:val="right"/>
+        <w:rPr>
+          <w:lang w:val="en-CA"/>
+        </w:rPr>
+      </w:pPr>
+      <w:bookmarkStart w:id="0" w:name="_GoBack"/>
+      <w:bookmarkEnd w:id="0"/>
     </w:p>
     <w:p>
       <w:pPr>
         <w:pStyle w:val="Heading1"/>
-        <w:spacing w:before="240" w:after="120"/>
+        <w:spacing w:after="120"/>
         <w:rPr>
           <w:lang w:val="en-CA"/>
         </w:rPr>
@@ -76,10 +105,6 @@
       </w:r>
     </w:p>
     <w:p>
-      <w:pPr>
-        <w:pStyle w:val="Normal"/>
-        <w:rPr/>
-      </w:pPr>
       <w:r>
         <w:rPr>
           <w:lang w:val="en-CA"/>
@@ -123,85 +148,50 @@
         <w:rPr>
           <w:lang w:val="en-CA"/>
         </w:rPr>
-        <w:t xml:space="preserve">ames (RPG), </w:t>
-      </w:r>
-      <w:r>
-        <w:rPr>
-          <w:lang w:val="en-CA"/>
-        </w:rPr>
-        <w:t>and</w:t>
-      </w:r>
-      <w:r>
-        <w:rPr>
-          <w:lang w:val="en-CA"/>
-        </w:rPr>
-        <w:t xml:space="preserve"> there ha</w:t>
-      </w:r>
-      <w:r>
-        <w:rPr>
-          <w:lang w:val="en-CA"/>
-        </w:rPr>
-        <w:t>ve</w:t>
-      </w:r>
-      <w:r>
-        <w:rPr>
-          <w:lang w:val="en-CA"/>
-        </w:rPr>
-        <w:t xml:space="preserve"> been many different takes on the genre – from sci-fi to fantasy. One aspect of the genre that is often overlooked by fans is that these games all originate from the original RPG games: table top games. Probably the most well-known table top RPG is Dungeons and Dragons (D&amp;D). For those unfamiliar, table top role playing games are played face to face around a table with pencils, paper, and dice. Unlike a video game, where all your character’</w:t>
-      </w:r>
-      <w:r>
-        <w:rPr>
-          <w:lang w:val="en-CA"/>
-        </w:rPr>
-        <w:t>s</w:t>
-      </w:r>
-      <w:r>
-        <w:rPr>
-          <w:lang w:val="en-CA"/>
-        </w:rPr>
-        <w:t xml:space="preserve"> stats, inventory, and spells are saved as part of the game, table top games require the player to keep track of all these attributes and items. To do this most players use a character sheet, most of which is filled out at character creation but is </w:t>
-      </w:r>
-      <w:r>
-        <w:rPr>
-          <w:lang w:val="en-CA"/>
-        </w:rPr>
-        <w:t>also</w:t>
-      </w:r>
-      <w:r>
-        <w:rPr>
-          <w:lang w:val="en-CA"/>
-        </w:rPr>
-        <w:t xml:space="preserve"> edited throughout the course of the game. </w:t>
-      </w:r>
-    </w:p>
-    <w:p>
-      <w:pPr>
-        <w:pStyle w:val="Normal"/>
-        <w:rPr>
-          <w:lang w:val="en-CA"/>
-        </w:rPr>
-      </w:pPr>
-      <w:r>
-        <w:rPr>
-          <w:lang w:val="en-CA"/>
-        </w:rPr>
-      </w:r>
-    </w:p>
-    <w:p>
-      <w:pPr>
-        <w:pStyle w:val="Normal"/>
+        <w:t>ames (RPG), and</w:t>
+      </w:r>
+      <w:r>
+        <w:rPr>
+          <w:lang w:val="en-CA"/>
+        </w:rPr>
+        <w:t xml:space="preserve"> there have been many different takes on the genre – from sci-fi to fantasy. One aspect of the genre that is often overlooked by fans is that these games all originate from the original RPG games: table top games. Probably the most well-known table top RPG</w:t>
+      </w:r>
+      <w:r>
+        <w:rPr>
+          <w:lang w:val="en-CA"/>
+        </w:rPr>
+        <w:t xml:space="preserve"> is Dungeons and Dragons (D&amp;D). For those unfamiliar, table top role playing games are played face to face around a table with pencils, paper, and dice. Unlike a video game, where all your character’s stats, inventory, and spells are saved as part of the g</w:t>
+      </w:r>
+      <w:r>
+        <w:rPr>
+          <w:lang w:val="en-CA"/>
+        </w:rPr>
+        <w:t xml:space="preserve">ame, table top games require the player to keep track of all these attributes and items. To do this most players use a character sheet, most of which is filled out at character creation but is also edited throughout the course of the game. </w:t>
+      </w:r>
+    </w:p>
+    <w:p>
+      <w:pPr>
+        <w:rPr>
+          <w:lang w:val="en-CA"/>
+        </w:rPr>
+      </w:pPr>
+    </w:p>
+    <w:p>
+      <w:pPr>
         <w:jc w:val="center"/>
         <w:rPr>
           <w:lang w:val="en-CA"/>
         </w:rPr>
       </w:pPr>
       <w:r>
-        <w:rPr/>
+        <w:rPr>
+          <w:noProof/>
+        </w:rPr>
         <w:drawing>
-          <wp:inline distT="0" distB="0" distL="0" distR="0">
+          <wp:inline distT="0" distB="0" distL="0" distR="0" wp14:anchorId="0CF1CBBD" wp14:editId="3321C703">
             <wp:extent cx="2566035" cy="3131185"/>
             <wp:effectExtent l="0" t="0" r="0" b="0"/>
-            <wp:docPr id="1" name="Picture 2" descr=""/>
+            <wp:docPr id="1" name="Picture 2"/>
             <wp:cNvGraphicFramePr>
               <a:graphicFrameLocks xmlns:a="http://schemas.openxmlformats.org/drawingml/2006/main" noChangeAspect="1"/>
             </wp:cNvGraphicFramePr>
@@ -209,13 +199,13 @@
               <a:graphicData uri="http://schemas.openxmlformats.org/drawingml/2006/picture">
                 <pic:pic xmlns:pic="http://schemas.openxmlformats.org/drawingml/2006/picture">
                   <pic:nvPicPr>
-                    <pic:cNvPr id="1" name="Picture 2" descr=""/>
+                    <pic:cNvPr id="1" name="Picture 2"/>
                     <pic:cNvPicPr>
                       <a:picLocks noChangeAspect="1" noChangeArrowheads="1"/>
                     </pic:cNvPicPr>
                   </pic:nvPicPr>
                   <pic:blipFill>
-                    <a:blip r:embed="rId2"/>
+                    <a:blip r:embed="rId5"/>
                     <a:stretch>
                       <a:fillRect/>
                     </a:stretch>
@@ -238,77 +228,51 @@
     </w:p>
     <w:p>
       <w:pPr>
-        <w:pStyle w:val="Normal"/>
-        <w:rPr>
-          <w:lang w:val="en-CA"/>
-        </w:rPr>
-      </w:pPr>
-      <w:r>
-        <w:rPr>
-          <w:lang w:val="en-CA"/>
-        </w:rPr>
-      </w:r>
-    </w:p>
-    <w:p>
-      <w:pPr>
-        <w:pStyle w:val="Normal"/>
-        <w:rPr/>
-      </w:pPr>
-      <w:r>
-        <w:rPr>
-          <w:lang w:val="en-CA"/>
-        </w:rPr>
-        <w:t xml:space="preserve">The application we are proposing will allow users to bring the character sheet into the digital world. This will support users by allowing them to create and maintain organized character sheets more efficiently. </w:t>
-      </w:r>
-      <w:r>
-        <w:rPr>
-          <w:lang w:val="en-CA"/>
-        </w:rPr>
-        <w:t>For any given character</w:t>
-      </w:r>
-      <w:r>
-        <w:rPr>
-          <w:lang w:val="en-CA"/>
-        </w:rPr>
-        <w:t xml:space="preserve">, some attributes (which are numerical values) </w:t>
-      </w:r>
-      <w:r>
-        <w:rPr>
-          <w:lang w:val="en-CA"/>
-        </w:rPr>
-        <w:t>will be</w:t>
-      </w:r>
-      <w:r>
-        <w:rPr>
-          <w:lang w:val="en-CA"/>
-        </w:rPr>
-        <w:t xml:space="preserve"> mathematically derived from others. </w:t>
-      </w:r>
-      <w:r>
-        <w:rPr>
-          <w:lang w:val="en-CA"/>
-        </w:rPr>
-        <w:t>O</w:t>
-      </w:r>
-      <w:r>
-        <w:rPr>
-          <w:lang w:val="en-CA"/>
-        </w:rPr>
-        <w:t xml:space="preserve">ur app will be able to make these calculations for the player. We plan on calling our character sheet application “RoleSlayer”. </w:t>
-      </w:r>
-    </w:p>
-    <w:p>
-      <w:pPr>
-        <w:pStyle w:val="Normal"/>
-        <w:rPr>
-          <w:lang w:val="en-CA"/>
-        </w:rPr>
-      </w:pPr>
-      <w:r>
-        <w:rPr>
-          <w:lang w:val="en-CA"/>
-        </w:rPr>
-      </w:r>
+        <w:rPr>
+          <w:lang w:val="en-CA"/>
+        </w:rPr>
+      </w:pPr>
+    </w:p>
+    <w:p>
+      <w:r>
+        <w:rPr>
+          <w:lang w:val="en-CA"/>
+        </w:rPr>
+        <w:t>The applica</w:t>
+      </w:r>
+      <w:r>
+        <w:rPr>
+          <w:lang w:val="en-CA"/>
+        </w:rPr>
+        <w:t>tion we are proposing will allow users to bring the character sheet into the digital world. This will support users by allowing them to create and maintain organized character sheets more efficiently. For any given character, some attributes (which are num</w:t>
+      </w:r>
+      <w:r>
+        <w:rPr>
+          <w:lang w:val="en-CA"/>
+        </w:rPr>
+        <w:t>erical values) will be mathematically derived from others. Our app will be able to make these calculations for the player. We plan on calling our character sheet application “</w:t>
+      </w:r>
+      <w:proofErr w:type="spellStart"/>
+      <w:r>
+        <w:rPr>
+          <w:lang w:val="en-CA"/>
+        </w:rPr>
+        <w:t>RoleSlayer</w:t>
+      </w:r>
+      <w:proofErr w:type="spellEnd"/>
+      <w:r>
+        <w:rPr>
+          <w:lang w:val="en-CA"/>
+        </w:rPr>
+        <w:t xml:space="preserve">”. </w:t>
+      </w:r>
+    </w:p>
+    <w:p>
+      <w:pPr>
+        <w:rPr>
+          <w:lang w:val="en-CA"/>
+        </w:rPr>
+      </w:pPr>
     </w:p>
     <w:p>
       <w:pPr>
@@ -322,13 +286,14 @@
         <w:rPr>
           <w:lang w:val="en-CA"/>
         </w:rPr>
+        <w:lastRenderedPageBreak/>
         <w:t>User Interaction Requirements</w:t>
       </w:r>
     </w:p>
     <w:p>
       <w:pPr>
         <w:pStyle w:val="Heading3"/>
-        <w:spacing w:before="40" w:after="120"/>
+        <w:spacing w:after="120"/>
         <w:rPr>
           <w:lang w:val="en-CA"/>
         </w:rPr>
@@ -341,53 +306,51 @@
       </w:r>
     </w:p>
     <w:p>
-      <w:pPr>
-        <w:pStyle w:val="Normal"/>
-        <w:rPr/>
-      </w:pPr>
-      <w:r>
-        <w:rPr>
-          <w:lang w:val="en-CA"/>
-        </w:rPr>
-        <w:t xml:space="preserve">The most obvious user requirement of the application will be character creation. Table top games are not always as concrete as a video games.  For example, the group may decide on different rules or make up some of their own. We want to give players as much flexibility as possible. To achieve this we plan to offer the player a guided or unguided character creation tool. The guided creation tool will prompt the user for specific values and character information such as </w:t>
-      </w:r>
-      <w:r>
-        <w:rPr>
-          <w:lang w:val="en-CA"/>
-        </w:rPr>
-        <w:t>attributes, skills,</w:t>
-      </w:r>
-      <w:r>
-        <w:rPr>
-          <w:lang w:val="en-CA"/>
-        </w:rPr>
-        <w:t xml:space="preserve"> </w:t>
-      </w:r>
-      <w:r>
-        <w:rPr>
-          <w:lang w:val="en-CA"/>
-        </w:rPr>
-        <w:t>and</w:t>
-      </w:r>
-      <w:r>
-        <w:rPr>
-          <w:lang w:val="en-CA"/>
-        </w:rPr>
-        <w:t xml:space="preserve"> biographical information. The unguided approach will simply create a blank character sheet and allow the user to modify it to meet their needs. </w:t>
-      </w:r>
-    </w:p>
-    <w:p>
-      <w:pPr>
-        <w:pStyle w:val="Normal"/>
-        <w:rPr>
-          <w:lang w:val="en-CA"/>
-        </w:rPr>
-      </w:pPr>
-      <w:r>
-        <w:rPr>
-          <w:lang w:val="en-CA"/>
-        </w:rPr>
-      </w:r>
+      <w:r>
+        <w:rPr>
+          <w:lang w:val="en-CA"/>
+        </w:rPr>
+        <w:t xml:space="preserve">The most obvious </w:t>
+      </w:r>
+      <w:r>
+        <w:rPr>
+          <w:lang w:val="en-CA"/>
+        </w:rPr>
+        <w:t xml:space="preserve">user requirement of the application will be character creation. Table top games are not always as concrete as a video games.  For example, the group may decide on different rules or make up some of their own. We want to give players as much flexibility as </w:t>
+      </w:r>
+      <w:r>
+        <w:rPr>
+          <w:lang w:val="en-CA"/>
+        </w:rPr>
+        <w:t xml:space="preserve">possible. To achieve </w:t>
+      </w:r>
+      <w:proofErr w:type="gramStart"/>
+      <w:r>
+        <w:rPr>
+          <w:lang w:val="en-CA"/>
+        </w:rPr>
+        <w:t>this</w:t>
+      </w:r>
+      <w:proofErr w:type="gramEnd"/>
+      <w:r>
+        <w:rPr>
+          <w:lang w:val="en-CA"/>
+        </w:rPr>
+        <w:t xml:space="preserve"> we plan to offer the player a guided or unguided character creation tool. The guided creation tool will prompt the user for specific values and character information such as attributes, skills, and biographical information. The un</w:t>
+      </w:r>
+      <w:r>
+        <w:rPr>
+          <w:lang w:val="en-CA"/>
+        </w:rPr>
+        <w:t xml:space="preserve">guided approach will simply create a blank character sheet and allow the user to modify it to meet their needs. </w:t>
+      </w:r>
+    </w:p>
+    <w:p>
+      <w:pPr>
+        <w:rPr>
+          <w:lang w:val="en-CA"/>
+        </w:rPr>
+      </w:pPr>
     </w:p>
     <w:p>
       <w:pPr>
@@ -405,46 +368,52 @@
       </w:r>
     </w:p>
     <w:p>
-      <w:pPr>
-        <w:pStyle w:val="Normal"/>
-        <w:rPr/>
-      </w:pPr>
-      <w:r>
-        <w:rPr>
-          <w:lang w:val="en-CA"/>
-        </w:rPr>
-        <w:t xml:space="preserve">During the course of the game a player learns new skills and abilities (e.g. spells). “RoleSlayer” will offer a dedicated interface to expand and keep track of these skills. Once a new skill has been entered, there will be a textbox to allow the user </w:t>
-      </w:r>
-      <w:r>
-        <w:rPr>
-          <w:lang w:val="en-CA"/>
-        </w:rPr>
-        <w:t>to</w:t>
-      </w:r>
-      <w:r>
-        <w:rPr>
-          <w:lang w:val="en-CA"/>
-        </w:rPr>
-        <w:t xml:space="preserve"> keep pertinent details or notes.</w:t>
-      </w:r>
-    </w:p>
-    <w:p>
-      <w:pPr>
-        <w:pStyle w:val="Normal"/>
-        <w:rPr>
-          <w:lang w:val="en-CA"/>
-        </w:rPr>
-      </w:pPr>
-      <w:r>
-        <w:rPr>
-          <w:lang w:val="en-CA"/>
-        </w:rPr>
-      </w:r>
+      <w:proofErr w:type="gramStart"/>
+      <w:r>
+        <w:rPr>
+          <w:lang w:val="en-CA"/>
+        </w:rPr>
+        <w:t>During the course of</w:t>
+      </w:r>
+      <w:proofErr w:type="gramEnd"/>
+      <w:r>
+        <w:rPr>
+          <w:lang w:val="en-CA"/>
+        </w:rPr>
+        <w:t xml:space="preserve"> the game a player learns new skills and abilities (e.g. spells). “</w:t>
+      </w:r>
+      <w:proofErr w:type="spellStart"/>
+      <w:r>
+        <w:rPr>
+          <w:lang w:val="en-CA"/>
+        </w:rPr>
+        <w:t>RoleSlayer</w:t>
+      </w:r>
+      <w:proofErr w:type="spellEnd"/>
+      <w:r>
+        <w:rPr>
+          <w:lang w:val="en-CA"/>
+        </w:rPr>
+        <w:t xml:space="preserve">” will offer a dedicated </w:t>
+      </w:r>
+      <w:r>
+        <w:rPr>
+          <w:lang w:val="en-CA"/>
+        </w:rPr>
+        <w:t>interface to expand and keep track of these skills. Once a new skill has been entered, there will be a textbox to allow the user to keep pertinent details or notes.</w:t>
+      </w:r>
+    </w:p>
+    <w:p>
+      <w:pPr>
+        <w:rPr>
+          <w:lang w:val="en-CA"/>
+        </w:rPr>
+      </w:pPr>
     </w:p>
     <w:p>
       <w:pPr>
         <w:pStyle w:val="Heading3"/>
-        <w:spacing w:before="40" w:after="120"/>
+        <w:spacing w:after="120"/>
         <w:rPr>
           <w:lang w:val="en-CA"/>
         </w:rPr>
@@ -457,70 +426,50 @@
       </w:r>
     </w:p>
     <w:p>
-      <w:pPr>
-        <w:pStyle w:val="Normal"/>
-        <w:rPr/>
-      </w:pPr>
-      <w:r>
-        <w:rPr>
-          <w:lang w:val="en-CA"/>
-        </w:rPr>
-        <w:t xml:space="preserve">Another important part of the character sheet is the ability </w:t>
-      </w:r>
-      <w:r>
-        <w:rPr>
-          <w:lang w:val="en-CA"/>
-        </w:rPr>
-        <w:t xml:space="preserve">to </w:t>
-      </w:r>
-      <w:r>
-        <w:rPr>
-          <w:lang w:val="en-CA"/>
-        </w:rPr>
-        <w:t xml:space="preserve">manage the </w:t>
-      </w:r>
-      <w:r>
-        <w:rPr>
-          <w:lang w:val="en-CA"/>
-        </w:rPr>
-        <w:t>character</w:t>
-      </w:r>
-      <w:r>
-        <w:rPr>
-          <w:lang w:val="en-CA"/>
-        </w:rPr>
-        <w:t xml:space="preserve">’s inventory. Throughout a game the user will receive, use, sell, or even lose items. “RoleSlayer” will provide the player with a dedicated inventory space which will facilitate inventory management. The app will let users sort items by type (weapon, armor, consumable, etc.), or alphabetically. The player will be able to choose from a pre-existing list of items or create new </w:t>
-      </w:r>
-      <w:r>
-        <w:rPr>
-          <w:lang w:val="en-CA"/>
-        </w:rPr>
-        <w:t>items</w:t>
-      </w:r>
-      <w:r>
-        <w:rPr>
-          <w:lang w:val="en-CA"/>
-        </w:rPr>
-        <w:t xml:space="preserve"> that meet their needs. </w:t>
-      </w:r>
-    </w:p>
-    <w:p>
-      <w:pPr>
-        <w:pStyle w:val="Normal"/>
-        <w:rPr>
-          <w:lang w:val="en-CA"/>
-        </w:rPr>
-      </w:pPr>
-      <w:r>
-        <w:rPr>
-          <w:lang w:val="en-CA"/>
-        </w:rPr>
-      </w:r>
+      <w:r>
+        <w:rPr>
+          <w:lang w:val="en-CA"/>
+        </w:rPr>
+        <w:t>Another important part of the character sheet is the ability to mana</w:t>
+      </w:r>
+      <w:r>
+        <w:rPr>
+          <w:lang w:val="en-CA"/>
+        </w:rPr>
+        <w:t>ge the character’s inventory. Throughout a game the user will receive, use, sell, or even lose items. “</w:t>
+      </w:r>
+      <w:proofErr w:type="spellStart"/>
+      <w:r>
+        <w:rPr>
+          <w:lang w:val="en-CA"/>
+        </w:rPr>
+        <w:t>RoleSlayer</w:t>
+      </w:r>
+      <w:proofErr w:type="spellEnd"/>
+      <w:r>
+        <w:rPr>
+          <w:lang w:val="en-CA"/>
+        </w:rPr>
+        <w:t>” will provide the player with a dedicated inventory space which will facilitate inventory management. The app will let users sort items by typ</w:t>
+      </w:r>
+      <w:r>
+        <w:rPr>
+          <w:lang w:val="en-CA"/>
+        </w:rPr>
+        <w:t xml:space="preserve">e (weapon, armor, consumable, etc.), or alphabetically. The player will be able to choose from a pre-existing list of items or create new items that meet their needs. </w:t>
+      </w:r>
+    </w:p>
+    <w:p>
+      <w:pPr>
+        <w:rPr>
+          <w:lang w:val="en-CA"/>
+        </w:rPr>
+      </w:pPr>
     </w:p>
     <w:p>
       <w:pPr>
         <w:pStyle w:val="Heading3"/>
-        <w:spacing w:before="40" w:after="120"/>
+        <w:spacing w:after="120"/>
         <w:rPr>
           <w:lang w:val="en-CA"/>
         </w:rPr>
@@ -533,53 +482,31 @@
       </w:r>
     </w:p>
     <w:p>
-      <w:pPr>
-        <w:pStyle w:val="Normal"/>
-        <w:rPr/>
-      </w:pPr>
-      <w:r>
-        <w:rPr>
-          <w:lang w:val="en-CA"/>
-        </w:rPr>
-        <w:t xml:space="preserve">A campaign can last anywhere from a few hours to multiple years. It is important that the application allows the user a means of keeping track of </w:t>
-      </w:r>
-      <w:r>
-        <w:rPr>
-          <w:lang w:val="en-CA"/>
-        </w:rPr>
-        <w:t>any</w:t>
-      </w:r>
-      <w:r>
-        <w:rPr>
-          <w:lang w:val="en-CA"/>
-        </w:rPr>
-        <w:t xml:space="preserve"> story events, </w:t>
-      </w:r>
-      <w:r>
-        <w:rPr>
-          <w:lang w:val="en-CA"/>
-        </w:rPr>
-        <w:t>character names, or other information they may wish to recall later in the game</w:t>
-      </w:r>
-      <w:r>
-        <w:rPr>
-          <w:lang w:val="en-CA"/>
-        </w:rPr>
-        <w:t>. The character notes area will simply offer the user a screen to write notes about their campaign. This section will have an add button to create new notes as needed.</w:t>
-      </w:r>
-    </w:p>
-    <w:p>
-      <w:pPr>
-        <w:pStyle w:val="Normal"/>
-        <w:rPr>
-          <w:lang w:val="en-CA"/>
-        </w:rPr>
-      </w:pPr>
-      <w:r>
-        <w:rPr>
-          <w:lang w:val="en-CA"/>
-        </w:rPr>
-      </w:r>
+      <w:r>
+        <w:rPr>
+          <w:lang w:val="en-CA"/>
+        </w:rPr>
+        <w:t xml:space="preserve">A campaign can last anywhere from a few hours to multiple years. It is </w:t>
+      </w:r>
+      <w:r>
+        <w:rPr>
+          <w:lang w:val="en-CA"/>
+        </w:rPr>
+        <w:t xml:space="preserve">important that the application allows the user a means of keeping track of any story events, character names, or other information they may wish to recall later in the game. The character notes area will simply offer the user a screen to write notes about </w:t>
+      </w:r>
+      <w:r>
+        <w:rPr>
+          <w:lang w:val="en-CA"/>
+        </w:rPr>
+        <w:t>their campaign. This section will have an add button to create new notes as needed.</w:t>
+      </w:r>
+    </w:p>
+    <w:p>
+      <w:pPr>
+        <w:rPr>
+          <w:lang w:val="en-CA"/>
+        </w:rPr>
+      </w:pPr>
     </w:p>
     <w:p>
       <w:pPr>
@@ -599,7 +526,7 @@
     <w:p>
       <w:pPr>
         <w:pStyle w:val="Heading3"/>
-        <w:spacing w:before="40" w:after="120"/>
+        <w:spacing w:after="120"/>
         <w:rPr>
           <w:lang w:val="en-CA"/>
         </w:rPr>
@@ -613,33 +540,44 @@
     </w:p>
     <w:p>
       <w:pPr>
-        <w:pStyle w:val="Normal"/>
-        <w:spacing w:before="0" w:after="120"/>
-        <w:rPr/>
-      </w:pPr>
-      <w:r>
-        <w:rPr>
-          <w:lang w:val="en-CA"/>
-        </w:rPr>
-        <w:t>External Cognition: “RoleSlayer”’</w:t>
-      </w:r>
-      <w:r>
-        <w:rPr>
-          <w:lang w:val="en-CA"/>
-        </w:rPr>
-        <w:t>s</w:t>
-      </w:r>
-      <w:r>
-        <w:rPr>
-          <w:lang w:val="en-CA"/>
-        </w:rPr>
-        <w:t xml:space="preserve"> primary function is to help a player keep track of the various statistics, events, and calculations that are important throughout a roleplaying campaign. This reduces the stress inherent in trying to recall information or make calculations by having that information readily at-hand on a mobile device.</w:t>
-      </w:r>
-    </w:p>
-    <w:p>
-      <w:pPr>
-        <w:pStyle w:val="Normal"/>
-        <w:spacing w:before="0" w:after="120"/>
+        <w:spacing w:after="120"/>
+      </w:pPr>
+      <w:r>
+        <w:rPr>
+          <w:lang w:val="en-CA"/>
+        </w:rPr>
+        <w:t>External Cognition: “</w:t>
+      </w:r>
+      <w:proofErr w:type="spellStart"/>
+      <w:r>
+        <w:rPr>
+          <w:lang w:val="en-CA"/>
+        </w:rPr>
+        <w:t>RoleSlayer</w:t>
+      </w:r>
+      <w:proofErr w:type="spellEnd"/>
+      <w:r>
+        <w:rPr>
+          <w:lang w:val="en-CA"/>
+        </w:rPr>
+        <w:t>”’s</w:t>
+      </w:r>
+      <w:r>
+        <w:rPr>
+          <w:lang w:val="en-CA"/>
+        </w:rPr>
+        <w:t xml:space="preserve"> primary function is to help a player keep track of the various statistics, events, and calculations that are important throughout a roleplaying campaign. This reduces the stress inherent in trying to recall information or make calculations by having that </w:t>
+      </w:r>
+      <w:r>
+        <w:rPr>
+          <w:lang w:val="en-CA"/>
+        </w:rPr>
+        <w:t>information readily at-hand on a mobile device.</w:t>
+      </w:r>
+    </w:p>
+    <w:p>
+      <w:pPr>
+        <w:spacing w:after="120"/>
         <w:rPr>
           <w:lang w:val="en-CA"/>
         </w:rPr>
@@ -654,16 +592,11 @@
     <w:p>
       <w:pPr>
         <w:pStyle w:val="Heading3"/>
-        <w:spacing w:before="40" w:after="120"/>
-        <w:rPr>
-          <w:lang w:val="en-CA"/>
-        </w:rPr>
-      </w:pPr>
-      <w:r>
-        <w:rPr>
-          <w:lang w:val="en-CA"/>
-        </w:rPr>
-      </w:r>
+        <w:spacing w:after="120"/>
+        <w:rPr>
+          <w:lang w:val="en-CA"/>
+        </w:rPr>
+      </w:pPr>
     </w:p>
     <w:p>
       <w:pPr>
@@ -682,32 +615,80 @@
     </w:p>
     <w:p>
       <w:pPr>
-        <w:pStyle w:val="Normal"/>
-        <w:spacing w:before="0" w:after="120"/>
-        <w:rPr>
-          <w:lang w:val="en-CA"/>
-        </w:rPr>
-      </w:pPr>
-      <w:r>
-        <w:rPr>
-          <w:lang w:val="en-CA"/>
-        </w:rPr>
-        <w:t>Coordination: “RoleSlayer” allows users to have their character sheets – normally left at home or wherever you play – on them at all times. With busy schedules, most roleplaying groups can only play every week or two, but Role Slayer allows players to plan and discuss the campaign on the fly, enhancing the game when the next session does happen. If every player in a particular campaign is in the same place at the same time, it may even lead to an impromptu session!</w:t>
+        <w:spacing w:after="120"/>
+        <w:rPr>
+          <w:lang w:val="en-CA"/>
+        </w:rPr>
+      </w:pPr>
+      <w:r>
+        <w:rPr>
+          <w:lang w:val="en-CA"/>
+        </w:rPr>
+        <w:t>Coordination: “</w:t>
+      </w:r>
+      <w:proofErr w:type="spellStart"/>
+      <w:r>
+        <w:rPr>
+          <w:lang w:val="en-CA"/>
+        </w:rPr>
+        <w:t>RoleSlayer</w:t>
+      </w:r>
+      <w:proofErr w:type="spellEnd"/>
+      <w:r>
+        <w:rPr>
+          <w:lang w:val="en-CA"/>
+        </w:rPr>
+        <w:t>” allows users to have their</w:t>
+      </w:r>
+      <w:r>
+        <w:rPr>
+          <w:lang w:val="en-CA"/>
+        </w:rPr>
+        <w:t xml:space="preserve"> character sheets – normally left at home or wherever you play – on them </w:t>
+      </w:r>
+      <w:proofErr w:type="gramStart"/>
+      <w:r>
+        <w:rPr>
+          <w:lang w:val="en-CA"/>
+        </w:rPr>
+        <w:t>at all times</w:t>
+      </w:r>
+      <w:proofErr w:type="gramEnd"/>
+      <w:r>
+        <w:rPr>
+          <w:lang w:val="en-CA"/>
+        </w:rPr>
+        <w:t>. With busy schedules, most roleplaying groups can only play every week or two, but Role Slayer allows players to plan and discuss the campaign on the fly, enhancing the g</w:t>
+      </w:r>
+      <w:r>
+        <w:rPr>
+          <w:lang w:val="en-CA"/>
+        </w:rPr>
+        <w:t xml:space="preserve">ame when the next session does happen. If every player in a </w:t>
+      </w:r>
+      <w:proofErr w:type="gramStart"/>
+      <w:r>
+        <w:rPr>
+          <w:lang w:val="en-CA"/>
+        </w:rPr>
+        <w:t>particular campaign</w:t>
+      </w:r>
+      <w:proofErr w:type="gramEnd"/>
+      <w:r>
+        <w:rPr>
+          <w:lang w:val="en-CA"/>
+        </w:rPr>
+        <w:t xml:space="preserve"> is in the same place at the same time, it may even lead to an impromptu session!</w:t>
       </w:r>
     </w:p>
     <w:p>
       <w:pPr>
         <w:pStyle w:val="Heading3"/>
-        <w:spacing w:before="40" w:after="120"/>
-        <w:rPr>
-          <w:lang w:val="en-CA"/>
-        </w:rPr>
-      </w:pPr>
-      <w:r>
-        <w:rPr>
-          <w:lang w:val="en-CA"/>
-        </w:rPr>
-      </w:r>
+        <w:spacing w:after="120"/>
+        <w:rPr>
+          <w:lang w:val="en-CA"/>
+        </w:rPr>
+      </w:pPr>
     </w:p>
     <w:p>
       <w:pPr>
@@ -717,8 +698,6 @@
           <w:lang w:val="en-CA"/>
         </w:rPr>
       </w:pPr>
-      <w:bookmarkStart w:id="0" w:name="_GoBack"/>
-      <w:bookmarkEnd w:id="0"/>
       <w:r>
         <w:rPr>
           <w:lang w:val="en-CA"/>
@@ -727,56 +706,60 @@
       </w:r>
     </w:p>
     <w:p>
-      <w:pPr>
-        <w:pStyle w:val="Normal"/>
-        <w:rPr/>
-      </w:pPr>
-      <w:r>
-        <w:rPr>
-          <w:lang w:val="en-CA"/>
-        </w:rPr>
-        <w:t>Expressive Interface: Recent popularity of video games has led to a lot of gamers taking the step from the controller to the tabletop, but it can be an intimidating process to give up a graphical interface and simply use one’s imagination. Role Slayer helps ease this process by including icons and graphics common in the video gaming world to represent different menus, attributes, and items.</w:t>
+      <w:r>
+        <w:rPr>
+          <w:lang w:val="en-CA"/>
+        </w:rPr>
+        <w:t>Expressive Interface: Recent popularity of video games has led to a lot of gamers ta</w:t>
+      </w:r>
+      <w:r>
+        <w:rPr>
+          <w:lang w:val="en-CA"/>
+        </w:rPr>
+        <w:t>king the step from the controller to the tabletop, but it can be an intimidating process to give up a graphical interface and simply use one’s imagination. Role Slayer helps ease this process by including icons and graphics common in the video gaming world</w:t>
+      </w:r>
+      <w:r>
+        <w:rPr>
+          <w:lang w:val="en-CA"/>
+        </w:rPr>
+        <w:t xml:space="preserve"> to represent different menus, attributes, and items.</w:t>
       </w:r>
     </w:p>
     <w:sectPr>
-      <w:type w:val="nextPage"/>
       <w:pgSz w:w="12240" w:h="15840"/>
-      <w:pgMar w:left="1440" w:right="1440" w:header="0" w:top="1440" w:footer="0" w:bottom="1440" w:gutter="0"/>
-      <w:pgNumType w:fmt="decimal"/>
-      <w:formProt w:val="false"/>
-      <w:textDirection w:val="lrTb"/>
-      <w:docGrid w:type="default" w:linePitch="360" w:charSpace="4294961151"/>
+      <w:pgMar w:top="1440" w:right="1440" w:bottom="1440" w:left="1440" w:header="0" w:footer="0" w:gutter="0"/>
+      <w:cols w:space="720"/>
+      <w:formProt w:val="0"/>
+      <w:docGrid w:linePitch="360" w:charSpace="-6145"/>
     </w:sectPr>
   </w:body>
 </w:document>
 </file>
 
 <file path=word/styles.xml><?xml version="1.0" encoding="utf-8"?>
-<w:styles xmlns:w="http://schemas.openxmlformats.org/wordprocessingml/2006/main" xmlns:w14="http://schemas.microsoft.com/office/word/2010/wordml" xmlns:mc="http://schemas.openxmlformats.org/markup-compatibility/2006" mc:Ignorable="w14">
+<w:styles xmlns:mc="http://schemas.openxmlformats.org/markup-compatibility/2006" xmlns:r="http://schemas.openxmlformats.org/officeDocument/2006/relationships" xmlns:w="http://schemas.openxmlformats.org/wordprocessingml/2006/main" xmlns:w14="http://schemas.microsoft.com/office/word/2010/wordml" xmlns:w15="http://schemas.microsoft.com/office/word/2012/wordml" mc:Ignorable="w14 w15">
   <w:docDefaults>
     <w:rPrDefault>
       <w:rPr>
-        <w:rFonts w:ascii="Calibri" w:hAnsi="Calibri" w:eastAsia="Calibri" w:cs="" w:asciiTheme="minorHAnsi" w:cstheme="minorBidi" w:eastAsiaTheme="minorHAnsi" w:hAnsiTheme="minorHAnsi"/>
+        <w:rFonts w:asciiTheme="minorHAnsi" w:eastAsiaTheme="minorHAnsi" w:hAnsiTheme="minorHAnsi" w:cstheme="minorBidi"/>
         <w:sz w:val="24"/>
         <w:szCs w:val="24"/>
         <w:lang w:val="en-US" w:eastAsia="en-US" w:bidi="ar-SA"/>
       </w:rPr>
     </w:rPrDefault>
-    <w:pPrDefault>
-      <w:pPr/>
-    </w:pPrDefault>
+    <w:pPrDefault/>
   </w:docDefaults>
   <w:latentStyles w:defLockedState="0" w:defUIPriority="99" w:defSemiHidden="0" w:defUnhideWhenUsed="0" w:defQFormat="0" w:count="382">
     <w:lsdException w:name="Normal" w:uiPriority="0" w:qFormat="1"/>
     <w:lsdException w:name="heading 1" w:uiPriority="9" w:qFormat="1"/>
-    <w:lsdException w:name="heading 2" w:uiPriority="9" w:semiHidden="1" w:unhideWhenUsed="1" w:qFormat="1"/>
-    <w:lsdException w:name="heading 3" w:uiPriority="9" w:semiHidden="1" w:unhideWhenUsed="1" w:qFormat="1"/>
-    <w:lsdException w:name="heading 4" w:uiPriority="9" w:semiHidden="1" w:unhideWhenUsed="1" w:qFormat="1"/>
-    <w:lsdException w:name="heading 5" w:uiPriority="9" w:semiHidden="1" w:unhideWhenUsed="1" w:qFormat="1"/>
-    <w:lsdException w:name="heading 6" w:uiPriority="9" w:semiHidden="1" w:unhideWhenUsed="1" w:qFormat="1"/>
-    <w:lsdException w:name="heading 7" w:uiPriority="9" w:semiHidden="1" w:unhideWhenUsed="1" w:qFormat="1"/>
-    <w:lsdException w:name="heading 8" w:uiPriority="9" w:semiHidden="1" w:unhideWhenUsed="1" w:qFormat="1"/>
-    <w:lsdException w:name="heading 9" w:uiPriority="9" w:semiHidden="1" w:unhideWhenUsed="1" w:qFormat="1"/>
+    <w:lsdException w:name="heading 2" w:semiHidden="1" w:uiPriority="9" w:unhideWhenUsed="1" w:qFormat="1"/>
+    <w:lsdException w:name="heading 3" w:semiHidden="1" w:uiPriority="9" w:unhideWhenUsed="1" w:qFormat="1"/>
+    <w:lsdException w:name="heading 4" w:semiHidden="1" w:uiPriority="9" w:unhideWhenUsed="1" w:qFormat="1"/>
+    <w:lsdException w:name="heading 5" w:semiHidden="1" w:uiPriority="9" w:unhideWhenUsed="1" w:qFormat="1"/>
+    <w:lsdException w:name="heading 6" w:semiHidden="1" w:uiPriority="9" w:unhideWhenUsed="1" w:qFormat="1"/>
+    <w:lsdException w:name="heading 7" w:semiHidden="1" w:uiPriority="9" w:unhideWhenUsed="1" w:qFormat="1"/>
+    <w:lsdException w:name="heading 8" w:semiHidden="1" w:uiPriority="9" w:unhideWhenUsed="1" w:qFormat="1"/>
+    <w:lsdException w:name="heading 9" w:semiHidden="1" w:uiPriority="9" w:unhideWhenUsed="1" w:qFormat="1"/>
     <w:lsdException w:name="index 1" w:semiHidden="1" w:unhideWhenUsed="1"/>
     <w:lsdException w:name="index 2" w:semiHidden="1" w:unhideWhenUsed="1"/>
     <w:lsdException w:name="index 3" w:semiHidden="1" w:unhideWhenUsed="1"/>
@@ -786,22 +769,22 @@
     <w:lsdException w:name="index 7" w:semiHidden="1" w:unhideWhenUsed="1"/>
     <w:lsdException w:name="index 8" w:semiHidden="1" w:unhideWhenUsed="1"/>
     <w:lsdException w:name="index 9" w:semiHidden="1" w:unhideWhenUsed="1"/>
-    <w:lsdException w:name="toc 1" w:uiPriority="39" w:semiHidden="1" w:unhideWhenUsed="1"/>
-    <w:lsdException w:name="toc 2" w:uiPriority="39" w:semiHidden="1" w:unhideWhenUsed="1"/>
-    <w:lsdException w:name="toc 3" w:uiPriority="39" w:semiHidden="1" w:unhideWhenUsed="1"/>
-    <w:lsdException w:name="toc 4" w:uiPriority="39" w:semiHidden="1" w:unhideWhenUsed="1"/>
-    <w:lsdException w:name="toc 5" w:uiPriority="39" w:semiHidden="1" w:unhideWhenUsed="1"/>
-    <w:lsdException w:name="toc 6" w:uiPriority="39" w:semiHidden="1" w:unhideWhenUsed="1"/>
-    <w:lsdException w:name="toc 7" w:uiPriority="39" w:semiHidden="1" w:unhideWhenUsed="1"/>
-    <w:lsdException w:name="toc 8" w:uiPriority="39" w:semiHidden="1" w:unhideWhenUsed="1"/>
-    <w:lsdException w:name="toc 9" w:uiPriority="39" w:semiHidden="1" w:unhideWhenUsed="1"/>
+    <w:lsdException w:name="toc 1" w:semiHidden="1" w:uiPriority="39" w:unhideWhenUsed="1"/>
+    <w:lsdException w:name="toc 2" w:semiHidden="1" w:uiPriority="39" w:unhideWhenUsed="1"/>
+    <w:lsdException w:name="toc 3" w:semiHidden="1" w:uiPriority="39" w:unhideWhenUsed="1"/>
+    <w:lsdException w:name="toc 4" w:semiHidden="1" w:uiPriority="39" w:unhideWhenUsed="1"/>
+    <w:lsdException w:name="toc 5" w:semiHidden="1" w:uiPriority="39" w:unhideWhenUsed="1"/>
+    <w:lsdException w:name="toc 6" w:semiHidden="1" w:uiPriority="39" w:unhideWhenUsed="1"/>
+    <w:lsdException w:name="toc 7" w:semiHidden="1" w:uiPriority="39" w:unhideWhenUsed="1"/>
+    <w:lsdException w:name="toc 8" w:semiHidden="1" w:uiPriority="39" w:unhideWhenUsed="1"/>
+    <w:lsdException w:name="toc 9" w:semiHidden="1" w:uiPriority="39" w:unhideWhenUsed="1"/>
     <w:lsdException w:name="Normal Indent" w:semiHidden="1" w:unhideWhenUsed="1"/>
     <w:lsdException w:name="footnote text" w:semiHidden="1" w:unhideWhenUsed="1"/>
     <w:lsdException w:name="annotation text" w:semiHidden="1" w:unhideWhenUsed="1"/>
     <w:lsdException w:name="header" w:semiHidden="1" w:unhideWhenUsed="1"/>
     <w:lsdException w:name="footer" w:semiHidden="1" w:unhideWhenUsed="1"/>
     <w:lsdException w:name="index heading" w:semiHidden="1" w:unhideWhenUsed="1"/>
-    <w:lsdException w:name="caption" w:uiPriority="35" w:semiHidden="1" w:unhideWhenUsed="1" w:qFormat="1"/>
+    <w:lsdException w:name="caption" w:semiHidden="1" w:uiPriority="35" w:unhideWhenUsed="1" w:qFormat="1"/>
     <w:lsdException w:name="table of figures" w:semiHidden="1" w:unhideWhenUsed="1"/>
     <w:lsdException w:name="envelope address" w:semiHidden="1" w:unhideWhenUsed="1"/>
     <w:lsdException w:name="envelope return" w:semiHidden="1" w:unhideWhenUsed="1"/>
@@ -832,7 +815,7 @@
     <w:lsdException w:name="Title" w:uiPriority="10" w:qFormat="1"/>
     <w:lsdException w:name="Closing" w:semiHidden="1" w:unhideWhenUsed="1"/>
     <w:lsdException w:name="Signature" w:semiHidden="1" w:unhideWhenUsed="1"/>
-    <w:lsdException w:name="Default Paragraph Font" w:uiPriority="1" w:semiHidden="1" w:unhideWhenUsed="1"/>
+    <w:lsdException w:name="Default Paragraph Font" w:semiHidden="1" w:uiPriority="1" w:unhideWhenUsed="1"/>
     <w:lsdException w:name="Body Text" w:semiHidden="1" w:unhideWhenUsed="1"/>
     <w:lsdException w:name="Body Text Indent" w:semiHidden="1" w:unhideWhenUsed="1"/>
     <w:lsdException w:name="List Continue" w:semiHidden="1" w:unhideWhenUsed="1"/>
@@ -1041,8 +1024,8 @@
     <w:lsdException w:name="Subtle Reference" w:uiPriority="31" w:qFormat="1"/>
     <w:lsdException w:name="Intense Reference" w:uiPriority="32" w:qFormat="1"/>
     <w:lsdException w:name="Book Title" w:uiPriority="33" w:qFormat="1"/>
-    <w:lsdException w:name="Bibliography" w:uiPriority="37" w:semiHidden="1" w:unhideWhenUsed="1"/>
-    <w:lsdException w:name="TOC Heading" w:uiPriority="39" w:semiHidden="1" w:unhideWhenUsed="1" w:qFormat="1"/>
+    <w:lsdException w:name="Bibliography" w:semiHidden="1" w:uiPriority="37" w:unhideWhenUsed="1"/>
+    <w:lsdException w:name="TOC Heading" w:semiHidden="1" w:uiPriority="39" w:unhideWhenUsed="1" w:qFormat="1"/>
     <w:lsdException w:name="Plain Table 1" w:uiPriority="41"/>
     <w:lsdException w:name="Plain Table 2" w:uiPriority="42"/>
     <w:lsdException w:name="Plain Table 3" w:uiPriority="43"/>
@@ -1150,261 +1133,78 @@
     <w:lsdException w:name="Mention" w:semiHidden="1" w:unhideWhenUsed="1"/>
     <w:lsdException w:name="Smart Hyperlink" w:semiHidden="1" w:unhideWhenUsed="1"/>
   </w:latentStyles>
-  <w:style w:type="paragraph" w:styleId="Normal" w:default="1">
+  <w:style w:type="paragraph" w:default="1" w:styleId="Normal">
     <w:name w:val="Normal"/>
     <w:qFormat/>
-    <w:pPr>
-      <w:widowControl/>
-      <w:bidi w:val="0"/>
-      <w:jc w:val="left"/>
-    </w:pPr>
-    <w:rPr>
-      <w:rFonts w:ascii="Calibri" w:hAnsi="Calibri" w:eastAsia="Calibri" w:cs="" w:asciiTheme="minorHAnsi" w:cstheme="minorBidi" w:eastAsiaTheme="minorHAnsi" w:hAnsiTheme="minorHAnsi"/>
-      <w:color w:val="auto"/>
-      <w:sz w:val="24"/>
-      <w:szCs w:val="24"/>
-      <w:lang w:val="en-US" w:eastAsia="en-US" w:bidi="ar-SA"/>
-    </w:rPr>
   </w:style>
   <w:style w:type="paragraph" w:styleId="Heading1">
-    <w:name w:val="Heading 1"/>
+    <w:name w:val="heading 1"/>
     <w:basedOn w:val="Normal"/>
     <w:next w:val="Normal"/>
     <w:link w:val="Heading1Char"/>
     <w:uiPriority w:val="9"/>
     <w:qFormat/>
-    <w:rsid w:val="00ea18c3"/>
+    <w:rsid w:val="00EA18C3"/>
     <w:pPr>
       <w:keepNext/>
       <w:keepLines/>
-      <w:spacing w:before="240" w:after="0"/>
+      <w:spacing w:before="240"/>
       <w:outlineLvl w:val="0"/>
     </w:pPr>
     <w:rPr>
-      <w:rFonts w:ascii="Calibri Light" w:hAnsi="Calibri Light" w:eastAsia="" w:cs="" w:asciiTheme="majorHAnsi" w:cstheme="majorBidi" w:eastAsiaTheme="majorEastAsia" w:hAnsiTheme="majorHAnsi"/>
-      <w:color w:val="2F5496" w:themeColor="accent1" w:themeShade="bf"/>
+      <w:rFonts w:asciiTheme="majorHAnsi" w:eastAsiaTheme="majorEastAsia" w:hAnsiTheme="majorHAnsi" w:cstheme="majorBidi"/>
+      <w:color w:val="2F5496" w:themeColor="accent1" w:themeShade="BF"/>
       <w:sz w:val="32"/>
       <w:szCs w:val="32"/>
     </w:rPr>
   </w:style>
   <w:style w:type="paragraph" w:styleId="Heading2">
-    <w:name w:val="Heading 2"/>
+    <w:name w:val="heading 2"/>
     <w:basedOn w:val="Normal"/>
     <w:next w:val="Normal"/>
     <w:link w:val="Heading2Char"/>
     <w:uiPriority w:val="9"/>
     <w:unhideWhenUsed/>
     <w:qFormat/>
-    <w:rsid w:val="00ea18c3"/>
+    <w:rsid w:val="00EA18C3"/>
     <w:pPr>
       <w:keepNext/>
       <w:keepLines/>
-      <w:spacing w:before="40" w:after="0"/>
+      <w:spacing w:before="40"/>
       <w:outlineLvl w:val="1"/>
     </w:pPr>
     <w:rPr>
-      <w:rFonts w:ascii="Calibri Light" w:hAnsi="Calibri Light" w:eastAsia="" w:cs="" w:asciiTheme="majorHAnsi" w:cstheme="majorBidi" w:eastAsiaTheme="majorEastAsia" w:hAnsiTheme="majorHAnsi"/>
-      <w:color w:val="2F5496" w:themeColor="accent1" w:themeShade="bf"/>
+      <w:rFonts w:asciiTheme="majorHAnsi" w:eastAsiaTheme="majorEastAsia" w:hAnsiTheme="majorHAnsi" w:cstheme="majorBidi"/>
+      <w:color w:val="2F5496" w:themeColor="accent1" w:themeShade="BF"/>
       <w:sz w:val="26"/>
       <w:szCs w:val="26"/>
     </w:rPr>
   </w:style>
   <w:style w:type="paragraph" w:styleId="Heading3">
-    <w:name w:val="Heading 3"/>
+    <w:name w:val="heading 3"/>
     <w:basedOn w:val="Normal"/>
     <w:next w:val="Normal"/>
     <w:link w:val="Heading3Char"/>
     <w:uiPriority w:val="9"/>
     <w:unhideWhenUsed/>
     <w:qFormat/>
-    <w:rsid w:val="00d10a43"/>
+    <w:rsid w:val="00D10A43"/>
     <w:pPr>
       <w:keepNext/>
       <w:keepLines/>
-      <w:spacing w:before="40" w:after="0"/>
+      <w:spacing w:before="40"/>
       <w:outlineLvl w:val="2"/>
     </w:pPr>
     <w:rPr>
-      <w:rFonts w:ascii="Calibri Light" w:hAnsi="Calibri Light" w:eastAsia="" w:cs="" w:asciiTheme="majorHAnsi" w:cstheme="majorBidi" w:eastAsiaTheme="majorEastAsia" w:hAnsiTheme="majorHAnsi"/>
-      <w:color w:val="1F3763" w:themeColor="accent1" w:themeShade="7f"/>
+      <w:rFonts w:asciiTheme="majorHAnsi" w:eastAsiaTheme="majorEastAsia" w:hAnsiTheme="majorHAnsi" w:cstheme="majorBidi"/>
+      <w:color w:val="1F3763" w:themeColor="accent1" w:themeShade="7F"/>
     </w:rPr>
   </w:style>
-  <w:style w:type="character" w:styleId="DefaultParagraphFont" w:default="1">
+  <w:style w:type="character" w:default="1" w:styleId="DefaultParagraphFont">
     <w:name w:val="Default Paragraph Font"/>
     <w:uiPriority w:val="1"/>
     <w:semiHidden/>
     <w:unhideWhenUsed/>
-    <w:qFormat/>
-    <w:rPr/>
-  </w:style>
-  <w:style w:type="character" w:styleId="Heading2Char" w:customStyle="1">
-    <w:name w:val="Heading 2 Char"/>
-    <w:basedOn w:val="DefaultParagraphFont"/>
-    <w:link w:val="Heading2"/>
-    <w:uiPriority w:val="9"/>
-    <w:qFormat/>
-    <w:rsid w:val="00ea18c3"/>
-    <w:rPr>
-      <w:rFonts w:ascii="Calibri Light" w:hAnsi="Calibri Light" w:eastAsia="" w:cs="" w:asciiTheme="majorHAnsi" w:cstheme="majorBidi" w:eastAsiaTheme="majorEastAsia" w:hAnsiTheme="majorHAnsi"/>
-      <w:color w:val="2F5496" w:themeColor="accent1" w:themeShade="bf"/>
-      <w:sz w:val="26"/>
-      <w:szCs w:val="26"/>
-    </w:rPr>
-  </w:style>
-  <w:style w:type="character" w:styleId="Heading1Char" w:customStyle="1">
-    <w:name w:val="Heading 1 Char"/>
-    <w:basedOn w:val="DefaultParagraphFont"/>
-    <w:link w:val="Heading1"/>
-    <w:uiPriority w:val="9"/>
-    <w:qFormat/>
-    <w:rsid w:val="00ea18c3"/>
-    <w:rPr>
-      <w:rFonts w:ascii="Calibri Light" w:hAnsi="Calibri Light" w:eastAsia="" w:cs="" w:asciiTheme="majorHAnsi" w:cstheme="majorBidi" w:eastAsiaTheme="majorEastAsia" w:hAnsiTheme="majorHAnsi"/>
-      <w:color w:val="2F5496" w:themeColor="accent1" w:themeShade="bf"/>
-      <w:sz w:val="32"/>
-      <w:szCs w:val="32"/>
-    </w:rPr>
-  </w:style>
-  <w:style w:type="character" w:styleId="TitleChar" w:customStyle="1">
-    <w:name w:val="Title Char"/>
-    <w:basedOn w:val="DefaultParagraphFont"/>
-    <w:link w:val="Title"/>
-    <w:uiPriority w:val="10"/>
-    <w:qFormat/>
-    <w:rsid w:val="00ea18c3"/>
-    <w:rPr>
-      <w:rFonts w:ascii="Calibri Light" w:hAnsi="Calibri Light" w:eastAsia="" w:cs="" w:asciiTheme="majorHAnsi" w:cstheme="majorBidi" w:eastAsiaTheme="majorEastAsia" w:hAnsiTheme="majorHAnsi"/>
-      <w:spacing w:val="-10"/>
-      <w:sz w:val="56"/>
-      <w:szCs w:val="56"/>
-    </w:rPr>
-  </w:style>
-  <w:style w:type="character" w:styleId="Heading3Char" w:customStyle="1">
-    <w:name w:val="Heading 3 Char"/>
-    <w:basedOn w:val="DefaultParagraphFont"/>
-    <w:link w:val="Heading3"/>
-    <w:uiPriority w:val="9"/>
-    <w:qFormat/>
-    <w:rsid w:val="00d10a43"/>
-    <w:rPr>
-      <w:rFonts w:ascii="Calibri Light" w:hAnsi="Calibri Light" w:eastAsia="" w:cs="" w:asciiTheme="majorHAnsi" w:cstheme="majorBidi" w:eastAsiaTheme="majorEastAsia" w:hAnsiTheme="majorHAnsi"/>
-      <w:color w:val="1F3763" w:themeColor="accent1" w:themeShade="7f"/>
-    </w:rPr>
-  </w:style>
-  <w:style w:type="character" w:styleId="FootnoteTextChar" w:customStyle="1">
-    <w:name w:val="Footnote Text Char"/>
-    <w:basedOn w:val="DefaultParagraphFont"/>
-    <w:link w:val="FootnoteText"/>
-    <w:uiPriority w:val="99"/>
-    <w:qFormat/>
-    <w:rsid w:val="009a34a3"/>
-    <w:rPr/>
-  </w:style>
-  <w:style w:type="character" w:styleId="Footnotereference">
-    <w:name w:val="footnote reference"/>
-    <w:basedOn w:val="DefaultParagraphFont"/>
-    <w:uiPriority w:val="99"/>
-    <w:unhideWhenUsed/>
-    <w:qFormat/>
-    <w:rsid w:val="009a34a3"/>
-    <w:rPr>
-      <w:vertAlign w:val="superscript"/>
-    </w:rPr>
-  </w:style>
-  <w:style w:type="paragraph" w:styleId="Heading">
-    <w:name w:val="Heading"/>
-    <w:basedOn w:val="Normal"/>
-    <w:next w:val="TextBody"/>
-    <w:qFormat/>
-    <w:pPr>
-      <w:keepNext/>
-      <w:spacing w:before="240" w:after="120"/>
-    </w:pPr>
-    <w:rPr>
-      <w:rFonts w:ascii="Liberation Sans" w:hAnsi="Liberation Sans" w:eastAsia="Noto Sans CJK SC Regular" w:cs="FreeSans"/>
-      <w:sz w:val="28"/>
-      <w:szCs w:val="28"/>
-    </w:rPr>
-  </w:style>
-  <w:style w:type="paragraph" w:styleId="TextBody">
-    <w:name w:val="Body Text"/>
-    <w:basedOn w:val="Normal"/>
-    <w:pPr>
-      <w:spacing w:lineRule="auto" w:line="288" w:before="0" w:after="140"/>
-    </w:pPr>
-    <w:rPr/>
-  </w:style>
-  <w:style w:type="paragraph" w:styleId="List">
-    <w:name w:val="List"/>
-    <w:basedOn w:val="TextBody"/>
-    <w:pPr/>
-    <w:rPr>
-      <w:rFonts w:cs="FreeSans"/>
-    </w:rPr>
-  </w:style>
-  <w:style w:type="paragraph" w:styleId="Caption">
-    <w:name w:val="Caption"/>
-    <w:basedOn w:val="Normal"/>
-    <w:qFormat/>
-    <w:pPr>
-      <w:suppressLineNumbers/>
-      <w:spacing w:before="120" w:after="120"/>
-    </w:pPr>
-    <w:rPr>
-      <w:rFonts w:cs="FreeSans"/>
-      <w:i/>
-      <w:iCs/>
-      <w:sz w:val="24"/>
-      <w:szCs w:val="24"/>
-    </w:rPr>
-  </w:style>
-  <w:style w:type="paragraph" w:styleId="Index">
-    <w:name w:val="Index"/>
-    <w:basedOn w:val="Normal"/>
-    <w:qFormat/>
-    <w:pPr>
-      <w:suppressLineNumbers/>
-    </w:pPr>
-    <w:rPr>
-      <w:rFonts w:cs="FreeSans"/>
-    </w:rPr>
-  </w:style>
-  <w:style w:type="paragraph" w:styleId="Title">
-    <w:name w:val="Title"/>
-    <w:basedOn w:val="Normal"/>
-    <w:next w:val="Normal"/>
-    <w:link w:val="TitleChar"/>
-    <w:uiPriority w:val="10"/>
-    <w:qFormat/>
-    <w:rsid w:val="00ea18c3"/>
-    <w:pPr>
-      <w:spacing w:before="0" w:after="0"/>
-      <w:contextualSpacing/>
-    </w:pPr>
-    <w:rPr>
-      <w:rFonts w:ascii="Calibri Light" w:hAnsi="Calibri Light" w:eastAsia="" w:cs="" w:asciiTheme="majorHAnsi" w:cstheme="majorBidi" w:eastAsiaTheme="majorEastAsia" w:hAnsiTheme="majorHAnsi"/>
-      <w:spacing w:val="-10"/>
-      <w:sz w:val="56"/>
-      <w:szCs w:val="56"/>
-    </w:rPr>
-  </w:style>
-  <w:style w:type="paragraph" w:styleId="Footnotetext">
-    <w:name w:val="footnote text"/>
-    <w:basedOn w:val="Normal"/>
-    <w:link w:val="FootnoteTextChar"/>
-    <w:uiPriority w:val="99"/>
-    <w:unhideWhenUsed/>
-    <w:qFormat/>
-    <w:rsid w:val="009a34a3"/>
-    <w:pPr/>
-    <w:rPr/>
-  </w:style>
-  <w:style w:type="numbering" w:styleId="NoList" w:default="1">
-    <w:name w:val="No List"/>
-    <w:uiPriority w:val="99"/>
-    <w:semiHidden/>
-    <w:unhideWhenUsed/>
-    <w:qFormat/>
   </w:style>
   <w:style w:type="table" w:default="1" w:styleId="TableNormal">
     <w:name w:val="Normal Table"/>
@@ -1420,6 +1220,166 @@
         <w:right w:w="108" w:type="dxa"/>
       </w:tblCellMar>
     </w:tblPr>
+  </w:style>
+  <w:style w:type="numbering" w:default="1" w:styleId="NoList">
+    <w:name w:val="No List"/>
+    <w:uiPriority w:val="99"/>
+    <w:semiHidden/>
+    <w:unhideWhenUsed/>
+  </w:style>
+  <w:style w:type="character" w:customStyle="1" w:styleId="Heading2Char">
+    <w:name w:val="Heading 2 Char"/>
+    <w:basedOn w:val="DefaultParagraphFont"/>
+    <w:link w:val="Heading2"/>
+    <w:uiPriority w:val="9"/>
+    <w:qFormat/>
+    <w:rsid w:val="00EA18C3"/>
+    <w:rPr>
+      <w:rFonts w:asciiTheme="majorHAnsi" w:eastAsiaTheme="majorEastAsia" w:hAnsiTheme="majorHAnsi" w:cstheme="majorBidi"/>
+      <w:color w:val="2F5496" w:themeColor="accent1" w:themeShade="BF"/>
+      <w:sz w:val="26"/>
+      <w:szCs w:val="26"/>
+    </w:rPr>
+  </w:style>
+  <w:style w:type="character" w:customStyle="1" w:styleId="Heading1Char">
+    <w:name w:val="Heading 1 Char"/>
+    <w:basedOn w:val="DefaultParagraphFont"/>
+    <w:link w:val="Heading1"/>
+    <w:uiPriority w:val="9"/>
+    <w:qFormat/>
+    <w:rsid w:val="00EA18C3"/>
+    <w:rPr>
+      <w:rFonts w:asciiTheme="majorHAnsi" w:eastAsiaTheme="majorEastAsia" w:hAnsiTheme="majorHAnsi" w:cstheme="majorBidi"/>
+      <w:color w:val="2F5496" w:themeColor="accent1" w:themeShade="BF"/>
+      <w:sz w:val="32"/>
+      <w:szCs w:val="32"/>
+    </w:rPr>
+  </w:style>
+  <w:style w:type="character" w:customStyle="1" w:styleId="TitleChar">
+    <w:name w:val="Title Char"/>
+    <w:basedOn w:val="DefaultParagraphFont"/>
+    <w:link w:val="Title"/>
+    <w:uiPriority w:val="10"/>
+    <w:qFormat/>
+    <w:rsid w:val="00EA18C3"/>
+    <w:rPr>
+      <w:rFonts w:asciiTheme="majorHAnsi" w:eastAsiaTheme="majorEastAsia" w:hAnsiTheme="majorHAnsi" w:cstheme="majorBidi"/>
+      <w:spacing w:val="-10"/>
+      <w:sz w:val="56"/>
+      <w:szCs w:val="56"/>
+    </w:rPr>
+  </w:style>
+  <w:style w:type="character" w:customStyle="1" w:styleId="Heading3Char">
+    <w:name w:val="Heading 3 Char"/>
+    <w:basedOn w:val="DefaultParagraphFont"/>
+    <w:link w:val="Heading3"/>
+    <w:uiPriority w:val="9"/>
+    <w:qFormat/>
+    <w:rsid w:val="00D10A43"/>
+    <w:rPr>
+      <w:rFonts w:asciiTheme="majorHAnsi" w:eastAsiaTheme="majorEastAsia" w:hAnsiTheme="majorHAnsi" w:cstheme="majorBidi"/>
+      <w:color w:val="1F3763" w:themeColor="accent1" w:themeShade="7F"/>
+    </w:rPr>
+  </w:style>
+  <w:style w:type="character" w:customStyle="1" w:styleId="FootnoteTextChar">
+    <w:name w:val="Footnote Text Char"/>
+    <w:basedOn w:val="DefaultParagraphFont"/>
+    <w:link w:val="FootnoteText"/>
+    <w:uiPriority w:val="99"/>
+    <w:qFormat/>
+    <w:rsid w:val="009A34A3"/>
+  </w:style>
+  <w:style w:type="character" w:styleId="FootnoteReference">
+    <w:name w:val="footnote reference"/>
+    <w:basedOn w:val="DefaultParagraphFont"/>
+    <w:uiPriority w:val="99"/>
+    <w:unhideWhenUsed/>
+    <w:qFormat/>
+    <w:rsid w:val="009A34A3"/>
+    <w:rPr>
+      <w:vertAlign w:val="superscript"/>
+    </w:rPr>
+  </w:style>
+  <w:style w:type="paragraph" w:customStyle="1" w:styleId="Heading">
+    <w:name w:val="Heading"/>
+    <w:basedOn w:val="Normal"/>
+    <w:next w:val="BodyText"/>
+    <w:qFormat/>
+    <w:pPr>
+      <w:keepNext/>
+      <w:spacing w:before="240" w:after="120"/>
+    </w:pPr>
+    <w:rPr>
+      <w:rFonts w:ascii="Liberation Sans" w:eastAsia="Noto Sans CJK SC Regular" w:hAnsi="Liberation Sans" w:cs="FreeSans"/>
+      <w:sz w:val="28"/>
+      <w:szCs w:val="28"/>
+    </w:rPr>
+  </w:style>
+  <w:style w:type="paragraph" w:styleId="BodyText">
+    <w:name w:val="Body Text"/>
+    <w:basedOn w:val="Normal"/>
+    <w:pPr>
+      <w:spacing w:after="140" w:line="288" w:lineRule="auto"/>
+    </w:pPr>
+  </w:style>
+  <w:style w:type="paragraph" w:styleId="List">
+    <w:name w:val="List"/>
+    <w:basedOn w:val="BodyText"/>
+    <w:rPr>
+      <w:rFonts w:cs="FreeSans"/>
+    </w:rPr>
+  </w:style>
+  <w:style w:type="paragraph" w:styleId="Caption">
+    <w:name w:val="caption"/>
+    <w:basedOn w:val="Normal"/>
+    <w:qFormat/>
+    <w:pPr>
+      <w:suppressLineNumbers/>
+      <w:spacing w:before="120" w:after="120"/>
+    </w:pPr>
+    <w:rPr>
+      <w:rFonts w:cs="FreeSans"/>
+      <w:i/>
+      <w:iCs/>
+    </w:rPr>
+  </w:style>
+  <w:style w:type="paragraph" w:customStyle="1" w:styleId="Index">
+    <w:name w:val="Index"/>
+    <w:basedOn w:val="Normal"/>
+    <w:qFormat/>
+    <w:pPr>
+      <w:suppressLineNumbers/>
+    </w:pPr>
+    <w:rPr>
+      <w:rFonts w:cs="FreeSans"/>
+    </w:rPr>
+  </w:style>
+  <w:style w:type="paragraph" w:styleId="Title">
+    <w:name w:val="Title"/>
+    <w:basedOn w:val="Normal"/>
+    <w:next w:val="Normal"/>
+    <w:link w:val="TitleChar"/>
+    <w:uiPriority w:val="10"/>
+    <w:qFormat/>
+    <w:rsid w:val="00EA18C3"/>
+    <w:pPr>
+      <w:contextualSpacing/>
+    </w:pPr>
+    <w:rPr>
+      <w:rFonts w:asciiTheme="majorHAnsi" w:eastAsiaTheme="majorEastAsia" w:hAnsiTheme="majorHAnsi" w:cstheme="majorBidi"/>
+      <w:spacing w:val="-10"/>
+      <w:sz w:val="56"/>
+      <w:szCs w:val="56"/>
+    </w:rPr>
+  </w:style>
+  <w:style w:type="paragraph" w:styleId="FootnoteText">
+    <w:name w:val="footnote text"/>
+    <w:basedOn w:val="Normal"/>
+    <w:link w:val="FootnoteTextChar"/>
+    <w:uiPriority w:val="99"/>
+    <w:unhideWhenUsed/>
+    <w:qFormat/>
+    <w:rsid w:val="009A34A3"/>
   </w:style>
 </w:styles>
 </file>
@@ -1690,7 +1650,7 @@
 </file>
 
 <file path=customXml/itemProps1.xml><?xml version="1.0" encoding="utf-8"?>
-<ds:datastoreItem xmlns:ds="http://schemas.openxmlformats.org/officeDocument/2006/customXml" ds:itemID="{6986FB78-3EBF-8E4D-AE1B-F76A9010CBBE}">
+<ds:datastoreItem xmlns:ds="http://schemas.openxmlformats.org/officeDocument/2006/customXml" ds:itemID="{BBCFE97C-DF91-2243-8612-1EAFBBC60285}">
   <ds:schemaRefs>
     <ds:schemaRef ds:uri="http://schemas.openxmlformats.org/officeDocument/2006/bibliography"/>
   </ds:schemaRefs>

</xml_diff>